<commit_message>
Se añadio introduccion al SHS-ER09
</commit_message>
<xml_diff>
--- a/Desarrollo/SHS/Requisitos/SHS-ER09.docx
+++ b/Desarrollo/SHS/Requisitos/SHS-ER09.docx
@@ -165,6 +165,7 @@
           <w:szCs w:val="36"/>
         </w:rPr>
       </w:pPr>
+      <w:proofErr w:type="spellStart"/>
       <w:r>
         <w:rPr>
           <w:rFonts w:ascii="Times New Roman" w:hAnsi="Times New Roman" w:cs="Times New Roman"/>
@@ -174,6 +175,7 @@
         </w:rPr>
         <w:t>ServiceHomeStore</w:t>
       </w:r>
+      <w:proofErr w:type="spellEnd"/>
     </w:p>
     <w:p>
       <w:pPr>
@@ -531,16 +533,6 @@
     </w:p>
     <w:p>
       <w:pPr>
-        <w:rPr>
-          <w:rFonts w:ascii="Times New Roman" w:hAnsi="Times New Roman" w:cs="Times New Roman"/>
-          <w:sz w:val="24"/>
-          <w:szCs w:val="24"/>
-        </w:rPr>
-      </w:pPr>
-    </w:p>
-    <w:p>
-      <w:pPr>
-        <w:jc w:val="center"/>
         <w:rPr>
           <w:rFonts w:ascii="Times New Roman" w:hAnsi="Times New Roman" w:cs="Times New Roman"/>
           <w:sz w:val="24"/>
@@ -1130,6 +1122,190 @@
                 <w:szCs w:val="24"/>
               </w:rPr>
             </w:pPr>
+            <w:r>
+              <w:rPr>
+                <w:rFonts w:ascii="Times New Roman" w:hAnsi="Times New Roman" w:cs="Times New Roman"/>
+                <w:sz w:val="24"/>
+                <w:szCs w:val="24"/>
+              </w:rPr>
+              <w:t>08</w:t>
+            </w:r>
+            <w:r>
+              <w:rPr>
+                <w:rFonts w:ascii="Times New Roman" w:hAnsi="Times New Roman" w:cs="Times New Roman"/>
+                <w:sz w:val="24"/>
+                <w:szCs w:val="24"/>
+              </w:rPr>
+              <w:t>/</w:t>
+            </w:r>
+            <w:r>
+              <w:rPr>
+                <w:rFonts w:ascii="Times New Roman" w:hAnsi="Times New Roman" w:cs="Times New Roman"/>
+                <w:sz w:val="24"/>
+                <w:szCs w:val="24"/>
+              </w:rPr>
+              <w:t>12</w:t>
+            </w:r>
+            <w:r>
+              <w:rPr>
+                <w:rFonts w:ascii="Times New Roman" w:hAnsi="Times New Roman" w:cs="Times New Roman"/>
+                <w:sz w:val="24"/>
+                <w:szCs w:val="24"/>
+              </w:rPr>
+              <w:t>/2020</w:t>
+            </w:r>
+          </w:p>
+        </w:tc>
+        <w:tc>
+          <w:tcPr>
+            <w:tcW w:w="1152" w:type="dxa"/>
+            <w:tcMar>
+              <w:left w:w="108" w:type="dxa"/>
+              <w:right w:w="108" w:type="dxa"/>
+            </w:tcMar>
+          </w:tcPr>
+          <w:p>
+            <w:pPr>
+              <w:widowControl w:val="0"/>
+              <w:rPr>
+                <w:rFonts w:ascii="Times New Roman" w:hAnsi="Times New Roman" w:cs="Times New Roman"/>
+                <w:color w:val="000000"/>
+                <w:sz w:val="24"/>
+                <w:szCs w:val="24"/>
+              </w:rPr>
+            </w:pPr>
+            <w:r>
+              <w:rPr>
+                <w:rFonts w:ascii="Times New Roman" w:hAnsi="Times New Roman" w:cs="Times New Roman"/>
+                <w:sz w:val="24"/>
+                <w:szCs w:val="24"/>
+              </w:rPr>
+              <w:t>2.0</w:t>
+            </w:r>
+          </w:p>
+        </w:tc>
+        <w:tc>
+          <w:tcPr>
+            <w:tcW w:w="3744" w:type="dxa"/>
+            <w:tcMar>
+              <w:left w:w="108" w:type="dxa"/>
+              <w:right w:w="108" w:type="dxa"/>
+            </w:tcMar>
+          </w:tcPr>
+          <w:p>
+            <w:pPr>
+              <w:widowControl w:val="0"/>
+              <w:rPr>
+                <w:rFonts w:ascii="Times New Roman" w:hAnsi="Times New Roman" w:cs="Times New Roman"/>
+                <w:color w:val="000000"/>
+                <w:sz w:val="24"/>
+                <w:szCs w:val="24"/>
+              </w:rPr>
+            </w:pPr>
+            <w:r>
+              <w:rPr>
+                <w:rFonts w:ascii="Times New Roman" w:hAnsi="Times New Roman" w:cs="Times New Roman"/>
+                <w:sz w:val="24"/>
+                <w:szCs w:val="24"/>
+              </w:rPr>
+              <w:t>Se agrego la introducción del archivo</w:t>
+            </w:r>
+          </w:p>
+        </w:tc>
+        <w:tc>
+          <w:tcPr>
+            <w:tcW w:w="2304" w:type="dxa"/>
+            <w:tcMar>
+              <w:left w:w="108" w:type="dxa"/>
+              <w:right w:w="108" w:type="dxa"/>
+            </w:tcMar>
+          </w:tcPr>
+          <w:p>
+            <w:pPr>
+              <w:widowControl w:val="0"/>
+              <w:rPr>
+                <w:rFonts w:ascii="Times New Roman" w:hAnsi="Times New Roman" w:cs="Times New Roman"/>
+                <w:color w:val="000000"/>
+                <w:sz w:val="24"/>
+                <w:szCs w:val="24"/>
+              </w:rPr>
+            </w:pPr>
+            <w:r>
+              <w:rPr>
+                <w:rFonts w:ascii="Times New Roman" w:hAnsi="Times New Roman" w:cs="Times New Roman"/>
+                <w:color w:val="000000"/>
+                <w:sz w:val="24"/>
+                <w:szCs w:val="24"/>
+              </w:rPr>
+              <w:t xml:space="preserve">Alvarado, </w:t>
+            </w:r>
+            <w:r>
+              <w:rPr>
+                <w:rFonts w:ascii="Times New Roman" w:hAnsi="Times New Roman" w:cs="Times New Roman"/>
+                <w:color w:val="000000"/>
+                <w:sz w:val="24"/>
+                <w:szCs w:val="24"/>
+              </w:rPr>
+              <w:t>Frank</w:t>
+            </w:r>
+            <w:r>
+              <w:rPr>
+                <w:rFonts w:ascii="Times New Roman" w:hAnsi="Times New Roman" w:cs="Times New Roman"/>
+                <w:color w:val="000000"/>
+                <w:sz w:val="24"/>
+                <w:szCs w:val="24"/>
+              </w:rPr>
+              <w:br/>
+            </w:r>
+            <w:r>
+              <w:rPr>
+                <w:rFonts w:ascii="Times New Roman" w:hAnsi="Times New Roman" w:cs="Times New Roman"/>
+                <w:color w:val="000000"/>
+                <w:sz w:val="24"/>
+                <w:szCs w:val="24"/>
+              </w:rPr>
+              <w:t xml:space="preserve">Maita, Andrés </w:t>
+            </w:r>
+            <w:r>
+              <w:rPr>
+                <w:rFonts w:ascii="Times New Roman" w:hAnsi="Times New Roman" w:cs="Times New Roman"/>
+                <w:color w:val="000000"/>
+                <w:sz w:val="24"/>
+                <w:szCs w:val="24"/>
+              </w:rPr>
+              <w:br/>
+            </w:r>
+            <w:r>
+              <w:rPr>
+                <w:rFonts w:ascii="Times New Roman" w:hAnsi="Times New Roman" w:cs="Times New Roman"/>
+                <w:color w:val="000000"/>
+                <w:sz w:val="24"/>
+                <w:szCs w:val="24"/>
+              </w:rPr>
+              <w:t>Rojas, Alexis</w:t>
+            </w:r>
+          </w:p>
+        </w:tc>
+      </w:tr>
+      <w:tr>
+        <w:tc>
+          <w:tcPr>
+            <w:tcW w:w="2304" w:type="dxa"/>
+            <w:tcMar>
+              <w:left w:w="108" w:type="dxa"/>
+              <w:right w:w="108" w:type="dxa"/>
+            </w:tcMar>
+          </w:tcPr>
+          <w:p>
+            <w:pPr>
+              <w:widowControl w:val="0"/>
+              <w:rPr>
+                <w:rFonts w:ascii="Times New Roman" w:hAnsi="Times New Roman" w:cs="Times New Roman"/>
+                <w:color w:val="000000"/>
+                <w:sz w:val="24"/>
+                <w:szCs w:val="24"/>
+              </w:rPr>
+            </w:pPr>
           </w:p>
         </w:tc>
         <w:tc>
@@ -1439,88 +1615,6 @@
           </w:p>
         </w:tc>
       </w:tr>
-      <w:tr>
-        <w:tc>
-          <w:tcPr>
-            <w:tcW w:w="2304" w:type="dxa"/>
-            <w:tcMar>
-              <w:left w:w="108" w:type="dxa"/>
-              <w:right w:w="108" w:type="dxa"/>
-            </w:tcMar>
-          </w:tcPr>
-          <w:p>
-            <w:pPr>
-              <w:widowControl w:val="0"/>
-              <w:rPr>
-                <w:rFonts w:ascii="Times New Roman" w:hAnsi="Times New Roman" w:cs="Times New Roman"/>
-                <w:color w:val="000000"/>
-                <w:sz w:val="24"/>
-                <w:szCs w:val="24"/>
-              </w:rPr>
-            </w:pPr>
-          </w:p>
-        </w:tc>
-        <w:tc>
-          <w:tcPr>
-            <w:tcW w:w="1152" w:type="dxa"/>
-            <w:tcMar>
-              <w:left w:w="108" w:type="dxa"/>
-              <w:right w:w="108" w:type="dxa"/>
-            </w:tcMar>
-          </w:tcPr>
-          <w:p>
-            <w:pPr>
-              <w:widowControl w:val="0"/>
-              <w:rPr>
-                <w:rFonts w:ascii="Times New Roman" w:hAnsi="Times New Roman" w:cs="Times New Roman"/>
-                <w:color w:val="000000"/>
-                <w:sz w:val="24"/>
-                <w:szCs w:val="24"/>
-              </w:rPr>
-            </w:pPr>
-          </w:p>
-        </w:tc>
-        <w:tc>
-          <w:tcPr>
-            <w:tcW w:w="3744" w:type="dxa"/>
-            <w:tcMar>
-              <w:left w:w="108" w:type="dxa"/>
-              <w:right w:w="108" w:type="dxa"/>
-            </w:tcMar>
-          </w:tcPr>
-          <w:p>
-            <w:pPr>
-              <w:widowControl w:val="0"/>
-              <w:rPr>
-                <w:rFonts w:ascii="Times New Roman" w:hAnsi="Times New Roman" w:cs="Times New Roman"/>
-                <w:color w:val="000000"/>
-                <w:sz w:val="24"/>
-                <w:szCs w:val="24"/>
-              </w:rPr>
-            </w:pPr>
-          </w:p>
-        </w:tc>
-        <w:tc>
-          <w:tcPr>
-            <w:tcW w:w="2304" w:type="dxa"/>
-            <w:tcMar>
-              <w:left w:w="108" w:type="dxa"/>
-              <w:right w:w="108" w:type="dxa"/>
-            </w:tcMar>
-          </w:tcPr>
-          <w:p>
-            <w:pPr>
-              <w:widowControl w:val="0"/>
-              <w:rPr>
-                <w:rFonts w:ascii="Times New Roman" w:hAnsi="Times New Roman" w:cs="Times New Roman"/>
-                <w:color w:val="000000"/>
-                <w:sz w:val="24"/>
-                <w:szCs w:val="24"/>
-              </w:rPr>
-            </w:pPr>
-          </w:p>
-        </w:tc>
-      </w:tr>
     </w:tbl>
     <w:p>
       <w:pPr>
@@ -1528,24 +1622,6 @@
           <w:tab w:val="left" w:pos="1815"/>
         </w:tabs>
         <w:jc w:val="center"/>
-        <w:rPr>
-          <w:rFonts w:ascii="Times New Roman" w:hAnsi="Times New Roman" w:cs="Times New Roman"/>
-          <w:sz w:val="24"/>
-          <w:szCs w:val="24"/>
-        </w:rPr>
-      </w:pPr>
-    </w:p>
-    <w:p>
-      <w:pPr>
-        <w:rPr>
-          <w:rFonts w:ascii="Times New Roman" w:hAnsi="Times New Roman" w:cs="Times New Roman"/>
-          <w:sz w:val="24"/>
-          <w:szCs w:val="24"/>
-        </w:rPr>
-      </w:pPr>
-    </w:p>
-    <w:p>
-      <w:pPr>
         <w:rPr>
           <w:rFonts w:ascii="Times New Roman" w:hAnsi="Times New Roman" w:cs="Times New Roman"/>
           <w:sz w:val="24"/>
@@ -1678,7 +1754,7 @@
               <w:tab w:val="left" w:pos="440"/>
               <w:tab w:val="right" w:leader="dot" w:pos="8494"/>
             </w:tabs>
-            <w:spacing w:line="600" w:lineRule="auto"/>
+            <w:spacing w:line="480" w:lineRule="auto"/>
             <w:rPr>
               <w:rFonts w:eastAsiaTheme="minorEastAsia"/>
               <w:noProof/>
@@ -1709,7 +1785,7 @@
             </w:rPr>
             <w:fldChar w:fldCharType="separate"/>
           </w:r>
-          <w:hyperlink w:anchor="_Toc58173893" w:history="1">
+          <w:hyperlink w:anchor="_Toc58350068" w:history="1">
             <w:r>
               <w:rPr>
                 <w:rStyle w:val="Hipervnculo"/>
@@ -1734,7 +1810,7 @@
                 <w:b/>
                 <w:noProof/>
               </w:rPr>
-              <w:t>Gestión de Servicios</w:t>
+              <w:t>Introducción</w:t>
             </w:r>
             <w:r>
               <w:rPr>
@@ -1755,7 +1831,7 @@
                 <w:noProof/>
                 <w:webHidden/>
               </w:rPr>
-              <w:instrText xml:space="preserve"> PAGEREF _Toc58173893 \h </w:instrText>
+              <w:instrText xml:space="preserve"> PAGEREF _Toc58350068 \h </w:instrText>
             </w:r>
             <w:r>
               <w:rPr>
@@ -1789,46 +1865,39 @@
         <w:p>
           <w:pPr>
             <w:pStyle w:val="TDC2"/>
-            <w:tabs>
-              <w:tab w:val="left" w:pos="880"/>
-              <w:tab w:val="right" w:leader="dot" w:pos="8494"/>
-            </w:tabs>
-            <w:spacing w:line="600" w:lineRule="auto"/>
+            <w:spacing w:line="480" w:lineRule="auto"/>
             <w:rPr>
               <w:rFonts w:eastAsiaTheme="minorEastAsia"/>
               <w:noProof/>
               <w:lang w:val="es-ES" w:eastAsia="es-ES"/>
             </w:rPr>
           </w:pPr>
-          <w:hyperlink w:anchor="_Toc58173894" w:history="1">
+          <w:hyperlink w:anchor="_Toc58350069" w:history="1">
             <w:r>
               <w:rPr>
                 <w:rStyle w:val="Hipervnculo"/>
-                <w:rFonts w:ascii="Times New Roman" w:eastAsia="Times New Roman" w:hAnsi="Times New Roman" w:cs="Times New Roman"/>
+                <w:rFonts w:ascii="Times New Roman" w:eastAsia="Arial" w:hAnsi="Times New Roman" w:cs="Times New Roman"/>
                 <w:b/>
                 <w:noProof/>
+              </w:rPr>
+              <w:t>1.1.</w:t>
+            </w:r>
+            <w:r>
+              <w:rPr>
+                <w:rFonts w:eastAsiaTheme="minorEastAsia"/>
+                <w:noProof/>
                 <w:lang w:val="es-ES" w:eastAsia="es-ES"/>
               </w:rPr>
-              <w:t>1.1.</w:t>
-            </w:r>
-            <w:r>
-              <w:rPr>
-                <w:rFonts w:eastAsiaTheme="minorEastAsia"/>
-                <w:noProof/>
-                <w:lang w:val="es-ES" w:eastAsia="es-ES"/>
-              </w:rPr>
               <w:tab/>
             </w:r>
             <w:r>
               <w:rPr>
                 <w:rStyle w:val="Hipervnculo"/>
-                <w:rFonts w:ascii="Times New Roman" w:eastAsia="Times New Roman" w:hAnsi="Times New Roman" w:cs="Times New Roman"/>
+                <w:rFonts w:ascii="Times New Roman" w:eastAsia="Arial" w:hAnsi="Times New Roman" w:cs="Times New Roman"/>
                 <w:b/>
-                <w:bCs/>
-                <w:noProof/>
-                <w:lang w:val="es-ES" w:eastAsia="es-ES"/>
-              </w:rPr>
-              <w:t>Diagrama de Casos de Usos</w:t>
+                <w:noProof/>
+              </w:rPr>
+              <w:t>Propósito</w:t>
             </w:r>
             <w:r>
               <w:rPr>
@@ -1849,7 +1918,7 @@
                 <w:noProof/>
                 <w:webHidden/>
               </w:rPr>
-              <w:instrText xml:space="preserve"> PAGEREF _Toc58173894 \h </w:instrText>
+              <w:instrText xml:space="preserve"> PAGEREF _Toc58350069 \h </w:instrText>
             </w:r>
             <w:r>
               <w:rPr>
@@ -1883,46 +1952,39 @@
         <w:p>
           <w:pPr>
             <w:pStyle w:val="TDC2"/>
-            <w:tabs>
-              <w:tab w:val="left" w:pos="880"/>
-              <w:tab w:val="right" w:leader="dot" w:pos="8494"/>
-            </w:tabs>
-            <w:spacing w:line="600" w:lineRule="auto"/>
+            <w:spacing w:line="480" w:lineRule="auto"/>
             <w:rPr>
               <w:rFonts w:eastAsiaTheme="minorEastAsia"/>
               <w:noProof/>
               <w:lang w:val="es-ES" w:eastAsia="es-ES"/>
             </w:rPr>
           </w:pPr>
-          <w:hyperlink w:anchor="_Toc58173895" w:history="1">
+          <w:hyperlink w:anchor="_Toc58350070" w:history="1">
             <w:r>
               <w:rPr>
                 <w:rStyle w:val="Hipervnculo"/>
-                <w:rFonts w:ascii="Times New Roman" w:eastAsia="Times New Roman" w:hAnsi="Times New Roman" w:cs="Times New Roman"/>
+                <w:rFonts w:ascii="Times New Roman" w:eastAsia="Arial" w:hAnsi="Times New Roman" w:cs="Times New Roman"/>
                 <w:b/>
                 <w:noProof/>
+              </w:rPr>
+              <w:t>1.2.</w:t>
+            </w:r>
+            <w:r>
+              <w:rPr>
+                <w:rFonts w:eastAsiaTheme="minorEastAsia"/>
+                <w:noProof/>
                 <w:lang w:val="es-ES" w:eastAsia="es-ES"/>
               </w:rPr>
-              <w:t>1.2.</w:t>
-            </w:r>
-            <w:r>
-              <w:rPr>
-                <w:rFonts w:eastAsiaTheme="minorEastAsia"/>
-                <w:noProof/>
-                <w:lang w:val="es-ES" w:eastAsia="es-ES"/>
-              </w:rPr>
               <w:tab/>
             </w:r>
             <w:r>
               <w:rPr>
                 <w:rStyle w:val="Hipervnculo"/>
-                <w:rFonts w:ascii="Times New Roman" w:eastAsia="Times New Roman" w:hAnsi="Times New Roman" w:cs="Times New Roman"/>
+                <w:rFonts w:ascii="Times New Roman" w:eastAsia="Arial" w:hAnsi="Times New Roman" w:cs="Times New Roman"/>
                 <w:b/>
-                <w:bCs/>
-                <w:noProof/>
-                <w:lang w:val="es-ES" w:eastAsia="es-ES"/>
-              </w:rPr>
-              <w:t>Descripción</w:t>
+                <w:noProof/>
+              </w:rPr>
+              <w:t>Alcance</w:t>
             </w:r>
             <w:r>
               <w:rPr>
@@ -1943,7 +2005,7 @@
                 <w:noProof/>
                 <w:webHidden/>
               </w:rPr>
-              <w:instrText xml:space="preserve"> PAGEREF _Toc58173895 \h </w:instrText>
+              <w:instrText xml:space="preserve"> PAGEREF _Toc58350070 \h </w:instrText>
             </w:r>
             <w:r>
               <w:rPr>
@@ -1977,46 +2039,39 @@
         <w:p>
           <w:pPr>
             <w:pStyle w:val="TDC2"/>
-            <w:tabs>
-              <w:tab w:val="left" w:pos="880"/>
-              <w:tab w:val="right" w:leader="dot" w:pos="8494"/>
-            </w:tabs>
-            <w:spacing w:line="600" w:lineRule="auto"/>
+            <w:spacing w:line="480" w:lineRule="auto"/>
             <w:rPr>
               <w:rFonts w:eastAsiaTheme="minorEastAsia"/>
               <w:noProof/>
               <w:lang w:val="es-ES" w:eastAsia="es-ES"/>
             </w:rPr>
           </w:pPr>
-          <w:hyperlink w:anchor="_Toc58173896" w:history="1">
+          <w:hyperlink w:anchor="_Toc58350071" w:history="1">
             <w:r>
               <w:rPr>
                 <w:rStyle w:val="Hipervnculo"/>
-                <w:rFonts w:ascii="Times New Roman" w:eastAsia="Times New Roman" w:hAnsi="Times New Roman" w:cs="Times New Roman"/>
+                <w:rFonts w:ascii="Times New Roman" w:eastAsia="Arial" w:hAnsi="Times New Roman" w:cs="Times New Roman"/>
                 <w:b/>
                 <w:noProof/>
+              </w:rPr>
+              <w:t>1.3.</w:t>
+            </w:r>
+            <w:r>
+              <w:rPr>
+                <w:rFonts w:eastAsiaTheme="minorEastAsia"/>
+                <w:noProof/>
                 <w:lang w:val="es-ES" w:eastAsia="es-ES"/>
               </w:rPr>
-              <w:t>1.3.</w:t>
-            </w:r>
-            <w:r>
-              <w:rPr>
-                <w:rFonts w:eastAsiaTheme="minorEastAsia"/>
-                <w:noProof/>
-                <w:lang w:val="es-ES" w:eastAsia="es-ES"/>
-              </w:rPr>
               <w:tab/>
             </w:r>
             <w:r>
               <w:rPr>
                 <w:rStyle w:val="Hipervnculo"/>
-                <w:rFonts w:ascii="Times New Roman" w:eastAsia="Times New Roman" w:hAnsi="Times New Roman" w:cs="Times New Roman"/>
+                <w:rFonts w:ascii="Times New Roman" w:eastAsia="Arial" w:hAnsi="Times New Roman" w:cs="Times New Roman"/>
                 <w:b/>
-                <w:bCs/>
-                <w:noProof/>
-                <w:lang w:val="es-ES" w:eastAsia="es-ES"/>
-              </w:rPr>
-              <w:t>Actores</w:t>
+                <w:noProof/>
+              </w:rPr>
+              <w:t>Definiciones, siglas y abreviaciones</w:t>
             </w:r>
             <w:r>
               <w:rPr>
@@ -2037,7 +2092,7 @@
                 <w:noProof/>
                 <w:webHidden/>
               </w:rPr>
-              <w:instrText xml:space="preserve"> PAGEREF _Toc58173896 \h </w:instrText>
+              <w:instrText xml:space="preserve"> PAGEREF _Toc58350071 \h </w:instrText>
             </w:r>
             <w:r>
               <w:rPr>
@@ -2071,46 +2126,39 @@
         <w:p>
           <w:pPr>
             <w:pStyle w:val="TDC2"/>
-            <w:tabs>
-              <w:tab w:val="left" w:pos="880"/>
-              <w:tab w:val="right" w:leader="dot" w:pos="8494"/>
-            </w:tabs>
-            <w:spacing w:line="600" w:lineRule="auto"/>
+            <w:spacing w:line="480" w:lineRule="auto"/>
             <w:rPr>
               <w:rFonts w:eastAsiaTheme="minorEastAsia"/>
               <w:noProof/>
               <w:lang w:val="es-ES" w:eastAsia="es-ES"/>
             </w:rPr>
           </w:pPr>
-          <w:hyperlink w:anchor="_Toc58173897" w:history="1">
+          <w:hyperlink w:anchor="_Toc58350072" w:history="1">
             <w:r>
               <w:rPr>
                 <w:rStyle w:val="Hipervnculo"/>
-                <w:rFonts w:ascii="Times New Roman" w:eastAsia="Times New Roman" w:hAnsi="Times New Roman" w:cs="Times New Roman"/>
+                <w:rFonts w:ascii="Times New Roman" w:eastAsia="Arial" w:hAnsi="Times New Roman" w:cs="Times New Roman"/>
                 <w:b/>
                 <w:noProof/>
+              </w:rPr>
+              <w:t>1.4.</w:t>
+            </w:r>
+            <w:r>
+              <w:rPr>
+                <w:rFonts w:eastAsiaTheme="minorEastAsia"/>
+                <w:noProof/>
                 <w:lang w:val="es-ES" w:eastAsia="es-ES"/>
               </w:rPr>
-              <w:t>1.4.</w:t>
-            </w:r>
-            <w:r>
-              <w:rPr>
-                <w:rFonts w:eastAsiaTheme="minorEastAsia"/>
-                <w:noProof/>
-                <w:lang w:val="es-ES" w:eastAsia="es-ES"/>
-              </w:rPr>
               <w:tab/>
             </w:r>
             <w:r>
               <w:rPr>
                 <w:rStyle w:val="Hipervnculo"/>
-                <w:rFonts w:ascii="Times New Roman" w:eastAsia="Times New Roman" w:hAnsi="Times New Roman" w:cs="Times New Roman"/>
+                <w:rFonts w:ascii="Times New Roman" w:eastAsia="Arial" w:hAnsi="Times New Roman" w:cs="Times New Roman"/>
                 <w:b/>
-                <w:bCs/>
-                <w:noProof/>
-                <w:lang w:val="es-ES" w:eastAsia="es-ES"/>
-              </w:rPr>
-              <w:t>Precondiciones</w:t>
+                <w:noProof/>
+              </w:rPr>
+              <w:t>Referencias</w:t>
             </w:r>
             <w:r>
               <w:rPr>
@@ -2131,7 +2179,7 @@
                 <w:noProof/>
                 <w:webHidden/>
               </w:rPr>
-              <w:instrText xml:space="preserve"> PAGEREF _Toc58173897 \h </w:instrText>
+              <w:instrText xml:space="preserve"> PAGEREF _Toc58350072 \h </w:instrText>
             </w:r>
             <w:r>
               <w:rPr>
@@ -2165,46 +2213,39 @@
         <w:p>
           <w:pPr>
             <w:pStyle w:val="TDC2"/>
-            <w:tabs>
-              <w:tab w:val="left" w:pos="880"/>
-              <w:tab w:val="right" w:leader="dot" w:pos="8494"/>
-            </w:tabs>
-            <w:spacing w:line="600" w:lineRule="auto"/>
+            <w:spacing w:line="480" w:lineRule="auto"/>
             <w:rPr>
               <w:rFonts w:eastAsiaTheme="minorEastAsia"/>
               <w:noProof/>
               <w:lang w:val="es-ES" w:eastAsia="es-ES"/>
             </w:rPr>
           </w:pPr>
-          <w:hyperlink w:anchor="_Toc58173898" w:history="1">
+          <w:hyperlink w:anchor="_Toc58350073" w:history="1">
             <w:r>
               <w:rPr>
                 <w:rStyle w:val="Hipervnculo"/>
-                <w:rFonts w:ascii="Times New Roman" w:eastAsia="Times New Roman" w:hAnsi="Times New Roman" w:cs="Times New Roman"/>
+                <w:rFonts w:ascii="Times New Roman" w:eastAsia="Arial" w:hAnsi="Times New Roman" w:cs="Times New Roman"/>
                 <w:b/>
                 <w:noProof/>
+              </w:rPr>
+              <w:t>1.5.</w:t>
+            </w:r>
+            <w:r>
+              <w:rPr>
+                <w:rFonts w:eastAsiaTheme="minorEastAsia"/>
+                <w:noProof/>
                 <w:lang w:val="es-ES" w:eastAsia="es-ES"/>
               </w:rPr>
-              <w:t>1.5.</w:t>
-            </w:r>
-            <w:r>
-              <w:rPr>
-                <w:rFonts w:eastAsiaTheme="minorEastAsia"/>
-                <w:noProof/>
-                <w:lang w:val="es-ES" w:eastAsia="es-ES"/>
-              </w:rPr>
               <w:tab/>
             </w:r>
             <w:r>
               <w:rPr>
                 <w:rStyle w:val="Hipervnculo"/>
-                <w:rFonts w:ascii="Times New Roman" w:eastAsia="Times New Roman" w:hAnsi="Times New Roman" w:cs="Times New Roman"/>
+                <w:rFonts w:ascii="Times New Roman" w:eastAsia="Arial" w:hAnsi="Times New Roman" w:cs="Times New Roman"/>
                 <w:b/>
-                <w:bCs/>
-                <w:noProof/>
-                <w:lang w:val="es-ES" w:eastAsia="es-ES"/>
-              </w:rPr>
-              <w:t>Postcondiciones</w:t>
+                <w:noProof/>
+              </w:rPr>
+              <w:t>Resumen</w:t>
             </w:r>
             <w:r>
               <w:rPr>
@@ -2225,7 +2266,7 @@
                 <w:noProof/>
                 <w:webHidden/>
               </w:rPr>
-              <w:instrText xml:space="preserve"> PAGEREF _Toc58173898 \h </w:instrText>
+              <w:instrText xml:space="preserve"> PAGEREF _Toc58350073 \h </w:instrText>
             </w:r>
             <w:r>
               <w:rPr>
@@ -2245,7 +2286,7 @@
                 <w:noProof/>
                 <w:webHidden/>
               </w:rPr>
-              <w:t>5</w:t>
+              <w:t>4</w:t>
             </w:r>
             <w:r>
               <w:rPr>
@@ -2258,47 +2299,44 @@
         </w:p>
         <w:p>
           <w:pPr>
-            <w:pStyle w:val="TDC2"/>
+            <w:pStyle w:val="TDC1"/>
             <w:tabs>
-              <w:tab w:val="left" w:pos="880"/>
+              <w:tab w:val="left" w:pos="440"/>
               <w:tab w:val="right" w:leader="dot" w:pos="8494"/>
             </w:tabs>
-            <w:spacing w:line="600" w:lineRule="auto"/>
+            <w:spacing w:line="480" w:lineRule="auto"/>
             <w:rPr>
               <w:rFonts w:eastAsiaTheme="minorEastAsia"/>
               <w:noProof/>
               <w:lang w:val="es-ES" w:eastAsia="es-ES"/>
             </w:rPr>
           </w:pPr>
-          <w:hyperlink w:anchor="_Toc58173899" w:history="1">
+          <w:hyperlink w:anchor="_Toc58350074" w:history="1">
             <w:r>
               <w:rPr>
                 <w:rStyle w:val="Hipervnculo"/>
-                <w:rFonts w:ascii="Times New Roman" w:eastAsia="Times New Roman" w:hAnsi="Times New Roman" w:cs="Times New Roman"/>
+                <w:rFonts w:ascii="Times New Roman" w:eastAsia="Arial" w:hAnsi="Times New Roman" w:cs="Times New Roman"/>
                 <w:b/>
                 <w:noProof/>
+              </w:rPr>
+              <w:t>2.</w:t>
+            </w:r>
+            <w:r>
+              <w:rPr>
+                <w:rFonts w:eastAsiaTheme="minorEastAsia"/>
+                <w:noProof/>
                 <w:lang w:val="es-ES" w:eastAsia="es-ES"/>
               </w:rPr>
-              <w:t>1.6.</w:t>
-            </w:r>
-            <w:r>
-              <w:rPr>
-                <w:rFonts w:eastAsiaTheme="minorEastAsia"/>
-                <w:noProof/>
-                <w:lang w:val="es-ES" w:eastAsia="es-ES"/>
-              </w:rPr>
               <w:tab/>
             </w:r>
             <w:r>
               <w:rPr>
                 <w:rStyle w:val="Hipervnculo"/>
-                <w:rFonts w:ascii="Times New Roman" w:eastAsia="Times New Roman" w:hAnsi="Times New Roman" w:cs="Times New Roman"/>
+                <w:rFonts w:ascii="Times New Roman" w:eastAsia="Arial" w:hAnsi="Times New Roman" w:cs="Times New Roman"/>
                 <w:b/>
-                <w:bCs/>
-                <w:noProof/>
-                <w:lang w:val="es-ES" w:eastAsia="es-ES"/>
-              </w:rPr>
-              <w:t>Flujo Básico</w:t>
+                <w:noProof/>
+              </w:rPr>
+              <w:t>Descripción General</w:t>
             </w:r>
             <w:r>
               <w:rPr>
@@ -2319,7 +2357,7 @@
                 <w:noProof/>
                 <w:webHidden/>
               </w:rPr>
-              <w:instrText xml:space="preserve"> PAGEREF _Toc58173899 \h </w:instrText>
+              <w:instrText xml:space="preserve"> PAGEREF _Toc58350074 \h </w:instrText>
             </w:r>
             <w:r>
               <w:rPr>
@@ -2353,18 +2391,14 @@
         <w:p>
           <w:pPr>
             <w:pStyle w:val="TDC2"/>
-            <w:tabs>
-              <w:tab w:val="left" w:pos="880"/>
-              <w:tab w:val="right" w:leader="dot" w:pos="8494"/>
-            </w:tabs>
-            <w:spacing w:line="600" w:lineRule="auto"/>
+            <w:spacing w:line="480" w:lineRule="auto"/>
             <w:rPr>
               <w:rFonts w:eastAsiaTheme="minorEastAsia"/>
               <w:noProof/>
               <w:lang w:val="es-ES" w:eastAsia="es-ES"/>
             </w:rPr>
           </w:pPr>
-          <w:hyperlink w:anchor="_Toc58173900" w:history="1">
+          <w:hyperlink w:anchor="_Toc58350075" w:history="1">
             <w:r>
               <w:rPr>
                 <w:rStyle w:val="Hipervnculo"/>
@@ -2373,7 +2407,7 @@
                 <w:noProof/>
                 <w:lang w:val="es-ES" w:eastAsia="es-ES"/>
               </w:rPr>
-              <w:t>1.7.</w:t>
+              <w:t>2.1.</w:t>
             </w:r>
             <w:r>
               <w:rPr>
@@ -2392,7 +2426,7 @@
                 <w:noProof/>
                 <w:lang w:val="es-ES" w:eastAsia="es-ES"/>
               </w:rPr>
-              <w:t>Diagrama de Actividades</w:t>
+              <w:t>Diagrama de Casos de Usos</w:t>
             </w:r>
             <w:r>
               <w:rPr>
@@ -2413,7 +2447,7 @@
                 <w:noProof/>
                 <w:webHidden/>
               </w:rPr>
-              <w:instrText xml:space="preserve"> PAGEREF _Toc58173900 \h </w:instrText>
+              <w:instrText xml:space="preserve"> PAGEREF _Toc58350075 \h </w:instrText>
             </w:r>
             <w:r>
               <w:rPr>
@@ -2447,18 +2481,14 @@
         <w:p>
           <w:pPr>
             <w:pStyle w:val="TDC2"/>
-            <w:tabs>
-              <w:tab w:val="left" w:pos="880"/>
-              <w:tab w:val="right" w:leader="dot" w:pos="8494"/>
-            </w:tabs>
-            <w:spacing w:line="600" w:lineRule="auto"/>
+            <w:spacing w:line="480" w:lineRule="auto"/>
             <w:rPr>
               <w:rFonts w:eastAsiaTheme="minorEastAsia"/>
               <w:noProof/>
               <w:lang w:val="es-ES" w:eastAsia="es-ES"/>
             </w:rPr>
           </w:pPr>
-          <w:hyperlink w:anchor="_Toc58173901" w:history="1">
+          <w:hyperlink w:anchor="_Toc58350076" w:history="1">
             <w:r>
               <w:rPr>
                 <w:rStyle w:val="Hipervnculo"/>
@@ -2467,7 +2497,7 @@
                 <w:noProof/>
                 <w:lang w:val="es-ES" w:eastAsia="es-ES"/>
               </w:rPr>
-              <w:t>1.8.</w:t>
+              <w:t>2.2.</w:t>
             </w:r>
             <w:r>
               <w:rPr>
@@ -2486,7 +2516,7 @@
                 <w:noProof/>
                 <w:lang w:val="es-ES" w:eastAsia="es-ES"/>
               </w:rPr>
-              <w:t>Excepciones</w:t>
+              <w:t>Descripción</w:t>
             </w:r>
             <w:r>
               <w:rPr>
@@ -2507,7 +2537,7 @@
                 <w:noProof/>
                 <w:webHidden/>
               </w:rPr>
-              <w:instrText xml:space="preserve"> PAGEREF _Toc58173901 \h </w:instrText>
+              <w:instrText xml:space="preserve"> PAGEREF _Toc58350076 \h </w:instrText>
             </w:r>
             <w:r>
               <w:rPr>
@@ -2527,7 +2557,7 @@
                 <w:noProof/>
                 <w:webHidden/>
               </w:rPr>
-              <w:t>6</w:t>
+              <w:t>5</w:t>
             </w:r>
             <w:r>
               <w:rPr>
@@ -2541,18 +2571,14 @@
         <w:p>
           <w:pPr>
             <w:pStyle w:val="TDC2"/>
-            <w:tabs>
-              <w:tab w:val="left" w:pos="880"/>
-              <w:tab w:val="right" w:leader="dot" w:pos="8494"/>
-            </w:tabs>
-            <w:spacing w:line="600" w:lineRule="auto"/>
+            <w:spacing w:line="480" w:lineRule="auto"/>
             <w:rPr>
               <w:rFonts w:eastAsiaTheme="minorEastAsia"/>
               <w:noProof/>
               <w:lang w:val="es-ES" w:eastAsia="es-ES"/>
             </w:rPr>
           </w:pPr>
-          <w:hyperlink w:anchor="_Toc58173902" w:history="1">
+          <w:hyperlink w:anchor="_Toc58350077" w:history="1">
             <w:r>
               <w:rPr>
                 <w:rStyle w:val="Hipervnculo"/>
@@ -2561,7 +2587,7 @@
                 <w:noProof/>
                 <w:lang w:val="es-ES" w:eastAsia="es-ES"/>
               </w:rPr>
-              <w:t>1.9.</w:t>
+              <w:t>2.3.</w:t>
             </w:r>
             <w:r>
               <w:rPr>
@@ -2580,7 +2606,7 @@
                 <w:noProof/>
                 <w:lang w:val="es-ES" w:eastAsia="es-ES"/>
               </w:rPr>
-              <w:t>Prototipos visuales</w:t>
+              <w:t>Actores</w:t>
             </w:r>
             <w:r>
               <w:rPr>
@@ -2601,7 +2627,7 @@
                 <w:noProof/>
                 <w:webHidden/>
               </w:rPr>
-              <w:instrText xml:space="preserve"> PAGEREF _Toc58173902 \h </w:instrText>
+              <w:instrText xml:space="preserve"> PAGEREF _Toc58350077 \h </w:instrText>
             </w:r>
             <w:r>
               <w:rPr>
@@ -2621,7 +2647,7 @@
                 <w:noProof/>
                 <w:webHidden/>
               </w:rPr>
-              <w:t>6</w:t>
+              <w:t>5</w:t>
             </w:r>
             <w:r>
               <w:rPr>
@@ -2635,18 +2661,14 @@
         <w:p>
           <w:pPr>
             <w:pStyle w:val="TDC2"/>
-            <w:tabs>
-              <w:tab w:val="left" w:pos="1100"/>
-              <w:tab w:val="right" w:leader="dot" w:pos="8494"/>
-            </w:tabs>
-            <w:spacing w:line="600" w:lineRule="auto"/>
+            <w:spacing w:line="480" w:lineRule="auto"/>
             <w:rPr>
               <w:rFonts w:eastAsiaTheme="minorEastAsia"/>
               <w:noProof/>
               <w:lang w:val="es-ES" w:eastAsia="es-ES"/>
             </w:rPr>
           </w:pPr>
-          <w:hyperlink w:anchor="_Toc58173903" w:history="1">
+          <w:hyperlink w:anchor="_Toc58350078" w:history="1">
             <w:r>
               <w:rPr>
                 <w:rStyle w:val="Hipervnculo"/>
@@ -2655,7 +2677,7 @@
                 <w:noProof/>
                 <w:lang w:val="es-ES" w:eastAsia="es-ES"/>
               </w:rPr>
-              <w:t>1.10.</w:t>
+              <w:t>2.4.</w:t>
             </w:r>
             <w:r>
               <w:rPr>
@@ -2674,7 +2696,7 @@
                 <w:noProof/>
                 <w:lang w:val="es-ES" w:eastAsia="es-ES"/>
               </w:rPr>
-              <w:t>Requerimientos no funcionales</w:t>
+              <w:t>Precondiciones</w:t>
             </w:r>
             <w:r>
               <w:rPr>
@@ -2695,7 +2717,7 @@
                 <w:noProof/>
                 <w:webHidden/>
               </w:rPr>
-              <w:instrText xml:space="preserve"> PAGEREF _Toc58173903 \h </w:instrText>
+              <w:instrText xml:space="preserve"> PAGEREF _Toc58350078 \h </w:instrText>
             </w:r>
             <w:r>
               <w:rPr>
@@ -2715,7 +2737,7 @@
                 <w:noProof/>
                 <w:webHidden/>
               </w:rPr>
-              <w:t>7</w:t>
+              <w:t>5</w:t>
             </w:r>
             <w:r>
               <w:rPr>
@@ -2728,7 +2750,547 @@
         </w:p>
         <w:p>
           <w:pPr>
-            <w:spacing w:line="600" w:lineRule="auto"/>
+            <w:pStyle w:val="TDC2"/>
+            <w:spacing w:line="480" w:lineRule="auto"/>
+            <w:rPr>
+              <w:rFonts w:eastAsiaTheme="minorEastAsia"/>
+              <w:noProof/>
+              <w:lang w:val="es-ES" w:eastAsia="es-ES"/>
+            </w:rPr>
+          </w:pPr>
+          <w:hyperlink w:anchor="_Toc58350079" w:history="1">
+            <w:r>
+              <w:rPr>
+                <w:rStyle w:val="Hipervnculo"/>
+                <w:rFonts w:ascii="Times New Roman" w:eastAsia="Times New Roman" w:hAnsi="Times New Roman" w:cs="Times New Roman"/>
+                <w:b/>
+                <w:noProof/>
+                <w:lang w:val="es-ES" w:eastAsia="es-ES"/>
+              </w:rPr>
+              <w:t>2.5.</w:t>
+            </w:r>
+            <w:r>
+              <w:rPr>
+                <w:rFonts w:eastAsiaTheme="minorEastAsia"/>
+                <w:noProof/>
+                <w:lang w:val="es-ES" w:eastAsia="es-ES"/>
+              </w:rPr>
+              <w:tab/>
+            </w:r>
+            <w:r>
+              <w:rPr>
+                <w:rStyle w:val="Hipervnculo"/>
+                <w:rFonts w:ascii="Times New Roman" w:eastAsia="Times New Roman" w:hAnsi="Times New Roman" w:cs="Times New Roman"/>
+                <w:b/>
+                <w:bCs/>
+                <w:noProof/>
+                <w:lang w:val="es-ES" w:eastAsia="es-ES"/>
+              </w:rPr>
+              <w:t>Postcondiciones</w:t>
+            </w:r>
+            <w:r>
+              <w:rPr>
+                <w:noProof/>
+                <w:webHidden/>
+              </w:rPr>
+              <w:tab/>
+            </w:r>
+            <w:r>
+              <w:rPr>
+                <w:noProof/>
+                <w:webHidden/>
+              </w:rPr>
+              <w:fldChar w:fldCharType="begin"/>
+            </w:r>
+            <w:r>
+              <w:rPr>
+                <w:noProof/>
+                <w:webHidden/>
+              </w:rPr>
+              <w:instrText xml:space="preserve"> PAGEREF _Toc58350079 \h </w:instrText>
+            </w:r>
+            <w:r>
+              <w:rPr>
+                <w:noProof/>
+                <w:webHidden/>
+              </w:rPr>
+            </w:r>
+            <w:r>
+              <w:rPr>
+                <w:noProof/>
+                <w:webHidden/>
+              </w:rPr>
+              <w:fldChar w:fldCharType="separate"/>
+            </w:r>
+            <w:r>
+              <w:rPr>
+                <w:noProof/>
+                <w:webHidden/>
+              </w:rPr>
+              <w:t>6</w:t>
+            </w:r>
+            <w:r>
+              <w:rPr>
+                <w:noProof/>
+                <w:webHidden/>
+              </w:rPr>
+              <w:fldChar w:fldCharType="end"/>
+            </w:r>
+          </w:hyperlink>
+        </w:p>
+        <w:p>
+          <w:pPr>
+            <w:pStyle w:val="TDC2"/>
+            <w:spacing w:line="480" w:lineRule="auto"/>
+            <w:rPr>
+              <w:rFonts w:eastAsiaTheme="minorEastAsia"/>
+              <w:noProof/>
+              <w:lang w:val="es-ES" w:eastAsia="es-ES"/>
+            </w:rPr>
+          </w:pPr>
+          <w:hyperlink w:anchor="_Toc58350080" w:history="1">
+            <w:r>
+              <w:rPr>
+                <w:rStyle w:val="Hipervnculo"/>
+                <w:rFonts w:ascii="Times New Roman" w:eastAsia="Times New Roman" w:hAnsi="Times New Roman" w:cs="Times New Roman"/>
+                <w:b/>
+                <w:noProof/>
+                <w:lang w:val="es-ES" w:eastAsia="es-ES"/>
+              </w:rPr>
+              <w:t>2.6.</w:t>
+            </w:r>
+            <w:r>
+              <w:rPr>
+                <w:rFonts w:eastAsiaTheme="minorEastAsia"/>
+                <w:noProof/>
+                <w:lang w:val="es-ES" w:eastAsia="es-ES"/>
+              </w:rPr>
+              <w:tab/>
+            </w:r>
+            <w:r>
+              <w:rPr>
+                <w:rStyle w:val="Hipervnculo"/>
+                <w:rFonts w:ascii="Times New Roman" w:eastAsia="Times New Roman" w:hAnsi="Times New Roman" w:cs="Times New Roman"/>
+                <w:b/>
+                <w:bCs/>
+                <w:noProof/>
+                <w:lang w:val="es-ES" w:eastAsia="es-ES"/>
+              </w:rPr>
+              <w:t>Flujo Básico</w:t>
+            </w:r>
+            <w:r>
+              <w:rPr>
+                <w:noProof/>
+                <w:webHidden/>
+              </w:rPr>
+              <w:tab/>
+            </w:r>
+            <w:r>
+              <w:rPr>
+                <w:noProof/>
+                <w:webHidden/>
+              </w:rPr>
+              <w:fldChar w:fldCharType="begin"/>
+            </w:r>
+            <w:r>
+              <w:rPr>
+                <w:noProof/>
+                <w:webHidden/>
+              </w:rPr>
+              <w:instrText xml:space="preserve"> PAGEREF _Toc58350080 \h </w:instrText>
+            </w:r>
+            <w:r>
+              <w:rPr>
+                <w:noProof/>
+                <w:webHidden/>
+              </w:rPr>
+            </w:r>
+            <w:r>
+              <w:rPr>
+                <w:noProof/>
+                <w:webHidden/>
+              </w:rPr>
+              <w:fldChar w:fldCharType="separate"/>
+            </w:r>
+            <w:r>
+              <w:rPr>
+                <w:noProof/>
+                <w:webHidden/>
+              </w:rPr>
+              <w:t>6</w:t>
+            </w:r>
+            <w:r>
+              <w:rPr>
+                <w:noProof/>
+                <w:webHidden/>
+              </w:rPr>
+              <w:fldChar w:fldCharType="end"/>
+            </w:r>
+          </w:hyperlink>
+        </w:p>
+        <w:p>
+          <w:pPr>
+            <w:pStyle w:val="TDC2"/>
+            <w:spacing w:line="480" w:lineRule="auto"/>
+            <w:rPr>
+              <w:rFonts w:eastAsiaTheme="minorEastAsia"/>
+              <w:noProof/>
+              <w:lang w:val="es-ES" w:eastAsia="es-ES"/>
+            </w:rPr>
+          </w:pPr>
+          <w:hyperlink w:anchor="_Toc58350081" w:history="1">
+            <w:r>
+              <w:rPr>
+                <w:rStyle w:val="Hipervnculo"/>
+                <w:rFonts w:ascii="Times New Roman" w:eastAsia="Times New Roman" w:hAnsi="Times New Roman" w:cs="Times New Roman"/>
+                <w:b/>
+                <w:noProof/>
+                <w:lang w:val="es-ES" w:eastAsia="es-ES"/>
+              </w:rPr>
+              <w:t>2.7.</w:t>
+            </w:r>
+            <w:r>
+              <w:rPr>
+                <w:rFonts w:eastAsiaTheme="minorEastAsia"/>
+                <w:noProof/>
+                <w:lang w:val="es-ES" w:eastAsia="es-ES"/>
+              </w:rPr>
+              <w:tab/>
+            </w:r>
+            <w:r>
+              <w:rPr>
+                <w:rStyle w:val="Hipervnculo"/>
+                <w:rFonts w:ascii="Times New Roman" w:eastAsia="Times New Roman" w:hAnsi="Times New Roman" w:cs="Times New Roman"/>
+                <w:b/>
+                <w:bCs/>
+                <w:noProof/>
+                <w:lang w:val="es-ES" w:eastAsia="es-ES"/>
+              </w:rPr>
+              <w:t>Diagrama de Actividades</w:t>
+            </w:r>
+            <w:r>
+              <w:rPr>
+                <w:noProof/>
+                <w:webHidden/>
+              </w:rPr>
+              <w:tab/>
+            </w:r>
+            <w:r>
+              <w:rPr>
+                <w:noProof/>
+                <w:webHidden/>
+              </w:rPr>
+              <w:fldChar w:fldCharType="begin"/>
+            </w:r>
+            <w:r>
+              <w:rPr>
+                <w:noProof/>
+                <w:webHidden/>
+              </w:rPr>
+              <w:instrText xml:space="preserve"> PAGEREF _Toc58350081 \h </w:instrText>
+            </w:r>
+            <w:r>
+              <w:rPr>
+                <w:noProof/>
+                <w:webHidden/>
+              </w:rPr>
+            </w:r>
+            <w:r>
+              <w:rPr>
+                <w:noProof/>
+                <w:webHidden/>
+              </w:rPr>
+              <w:fldChar w:fldCharType="separate"/>
+            </w:r>
+            <w:r>
+              <w:rPr>
+                <w:noProof/>
+                <w:webHidden/>
+              </w:rPr>
+              <w:t>6</w:t>
+            </w:r>
+            <w:r>
+              <w:rPr>
+                <w:noProof/>
+                <w:webHidden/>
+              </w:rPr>
+              <w:fldChar w:fldCharType="end"/>
+            </w:r>
+          </w:hyperlink>
+        </w:p>
+        <w:p>
+          <w:pPr>
+            <w:pStyle w:val="TDC2"/>
+            <w:spacing w:line="480" w:lineRule="auto"/>
+            <w:rPr>
+              <w:rFonts w:eastAsiaTheme="minorEastAsia"/>
+              <w:noProof/>
+              <w:lang w:val="es-ES" w:eastAsia="es-ES"/>
+            </w:rPr>
+          </w:pPr>
+          <w:hyperlink w:anchor="_Toc58350082" w:history="1">
+            <w:r>
+              <w:rPr>
+                <w:rStyle w:val="Hipervnculo"/>
+                <w:rFonts w:ascii="Times New Roman" w:eastAsia="Times New Roman" w:hAnsi="Times New Roman" w:cs="Times New Roman"/>
+                <w:b/>
+                <w:noProof/>
+                <w:lang w:val="es-ES" w:eastAsia="es-ES"/>
+              </w:rPr>
+              <w:t>2.8.</w:t>
+            </w:r>
+            <w:r>
+              <w:rPr>
+                <w:rFonts w:eastAsiaTheme="minorEastAsia"/>
+                <w:noProof/>
+                <w:lang w:val="es-ES" w:eastAsia="es-ES"/>
+              </w:rPr>
+              <w:tab/>
+            </w:r>
+            <w:r>
+              <w:rPr>
+                <w:rStyle w:val="Hipervnculo"/>
+                <w:rFonts w:ascii="Times New Roman" w:eastAsia="Times New Roman" w:hAnsi="Times New Roman" w:cs="Times New Roman"/>
+                <w:b/>
+                <w:bCs/>
+                <w:noProof/>
+                <w:lang w:val="es-ES" w:eastAsia="es-ES"/>
+              </w:rPr>
+              <w:t>Excepciones</w:t>
+            </w:r>
+            <w:r>
+              <w:rPr>
+                <w:noProof/>
+                <w:webHidden/>
+              </w:rPr>
+              <w:tab/>
+            </w:r>
+            <w:r>
+              <w:rPr>
+                <w:noProof/>
+                <w:webHidden/>
+              </w:rPr>
+              <w:fldChar w:fldCharType="begin"/>
+            </w:r>
+            <w:r>
+              <w:rPr>
+                <w:noProof/>
+                <w:webHidden/>
+              </w:rPr>
+              <w:instrText xml:space="preserve"> PAGEREF _Toc58350082 \h </w:instrText>
+            </w:r>
+            <w:r>
+              <w:rPr>
+                <w:noProof/>
+                <w:webHidden/>
+              </w:rPr>
+            </w:r>
+            <w:r>
+              <w:rPr>
+                <w:noProof/>
+                <w:webHidden/>
+              </w:rPr>
+              <w:fldChar w:fldCharType="separate"/>
+            </w:r>
+            <w:r>
+              <w:rPr>
+                <w:noProof/>
+                <w:webHidden/>
+              </w:rPr>
+              <w:t>7</w:t>
+            </w:r>
+            <w:r>
+              <w:rPr>
+                <w:noProof/>
+                <w:webHidden/>
+              </w:rPr>
+              <w:fldChar w:fldCharType="end"/>
+            </w:r>
+          </w:hyperlink>
+        </w:p>
+        <w:p>
+          <w:pPr>
+            <w:pStyle w:val="TDC2"/>
+            <w:spacing w:line="480" w:lineRule="auto"/>
+            <w:rPr>
+              <w:rFonts w:eastAsiaTheme="minorEastAsia"/>
+              <w:noProof/>
+              <w:lang w:val="es-ES" w:eastAsia="es-ES"/>
+            </w:rPr>
+          </w:pPr>
+          <w:hyperlink w:anchor="_Toc58350083" w:history="1">
+            <w:r>
+              <w:rPr>
+                <w:rStyle w:val="Hipervnculo"/>
+                <w:rFonts w:ascii="Times New Roman" w:eastAsia="Times New Roman" w:hAnsi="Times New Roman" w:cs="Times New Roman"/>
+                <w:b/>
+                <w:noProof/>
+                <w:lang w:val="es-ES" w:eastAsia="es-ES"/>
+              </w:rPr>
+              <w:t>2.9.</w:t>
+            </w:r>
+            <w:r>
+              <w:rPr>
+                <w:rFonts w:eastAsiaTheme="minorEastAsia"/>
+                <w:noProof/>
+                <w:lang w:val="es-ES" w:eastAsia="es-ES"/>
+              </w:rPr>
+              <w:tab/>
+            </w:r>
+            <w:r>
+              <w:rPr>
+                <w:rStyle w:val="Hipervnculo"/>
+                <w:rFonts w:ascii="Times New Roman" w:eastAsia="Times New Roman" w:hAnsi="Times New Roman" w:cs="Times New Roman"/>
+                <w:b/>
+                <w:bCs/>
+                <w:noProof/>
+                <w:lang w:val="es-ES" w:eastAsia="es-ES"/>
+              </w:rPr>
+              <w:t>Prototipos visuales</w:t>
+            </w:r>
+            <w:r>
+              <w:rPr>
+                <w:noProof/>
+                <w:webHidden/>
+              </w:rPr>
+              <w:tab/>
+            </w:r>
+            <w:r>
+              <w:rPr>
+                <w:noProof/>
+                <w:webHidden/>
+              </w:rPr>
+              <w:fldChar w:fldCharType="begin"/>
+            </w:r>
+            <w:r>
+              <w:rPr>
+                <w:noProof/>
+                <w:webHidden/>
+              </w:rPr>
+              <w:instrText xml:space="preserve"> PAGEREF _Toc58350083 \h </w:instrText>
+            </w:r>
+            <w:r>
+              <w:rPr>
+                <w:noProof/>
+                <w:webHidden/>
+              </w:rPr>
+            </w:r>
+            <w:r>
+              <w:rPr>
+                <w:noProof/>
+                <w:webHidden/>
+              </w:rPr>
+              <w:fldChar w:fldCharType="separate"/>
+            </w:r>
+            <w:r>
+              <w:rPr>
+                <w:noProof/>
+                <w:webHidden/>
+              </w:rPr>
+              <w:t>7</w:t>
+            </w:r>
+            <w:r>
+              <w:rPr>
+                <w:noProof/>
+                <w:webHidden/>
+              </w:rPr>
+              <w:fldChar w:fldCharType="end"/>
+            </w:r>
+          </w:hyperlink>
+        </w:p>
+        <w:p>
+          <w:pPr>
+            <w:pStyle w:val="TDC2"/>
+            <w:spacing w:line="480" w:lineRule="auto"/>
+            <w:rPr>
+              <w:rFonts w:eastAsiaTheme="minorEastAsia"/>
+              <w:noProof/>
+              <w:lang w:val="es-ES" w:eastAsia="es-ES"/>
+            </w:rPr>
+          </w:pPr>
+          <w:hyperlink w:anchor="_Toc58350084" w:history="1">
+            <w:r>
+              <w:rPr>
+                <w:rStyle w:val="Hipervnculo"/>
+                <w:rFonts w:ascii="Times New Roman" w:eastAsia="Times New Roman" w:hAnsi="Times New Roman" w:cs="Times New Roman"/>
+                <w:b/>
+                <w:noProof/>
+                <w:lang w:val="es-ES" w:eastAsia="es-ES"/>
+              </w:rPr>
+              <w:t>2.10.</w:t>
+            </w:r>
+            <w:r>
+              <w:rPr>
+                <w:rFonts w:eastAsiaTheme="minorEastAsia"/>
+                <w:noProof/>
+                <w:lang w:val="es-ES" w:eastAsia="es-ES"/>
+              </w:rPr>
+              <w:tab/>
+            </w:r>
+            <w:r>
+              <w:rPr>
+                <w:rStyle w:val="Hipervnculo"/>
+                <w:rFonts w:ascii="Times New Roman" w:eastAsia="Times New Roman" w:hAnsi="Times New Roman" w:cs="Times New Roman"/>
+                <w:b/>
+                <w:bCs/>
+                <w:noProof/>
+                <w:lang w:val="es-ES" w:eastAsia="es-ES"/>
+              </w:rPr>
+              <w:t>Requerimientos no funcionales</w:t>
+            </w:r>
+            <w:r>
+              <w:rPr>
+                <w:noProof/>
+                <w:webHidden/>
+              </w:rPr>
+              <w:tab/>
+            </w:r>
+            <w:r>
+              <w:rPr>
+                <w:noProof/>
+                <w:webHidden/>
+              </w:rPr>
+              <w:fldChar w:fldCharType="begin"/>
+            </w:r>
+            <w:r>
+              <w:rPr>
+                <w:noProof/>
+                <w:webHidden/>
+              </w:rPr>
+              <w:instrText xml:space="preserve"> PAGEREF _Toc58350084 \h </w:instrText>
+            </w:r>
+            <w:r>
+              <w:rPr>
+                <w:noProof/>
+                <w:webHidden/>
+              </w:rPr>
+            </w:r>
+            <w:r>
+              <w:rPr>
+                <w:noProof/>
+                <w:webHidden/>
+              </w:rPr>
+              <w:fldChar w:fldCharType="separate"/>
+            </w:r>
+            <w:r>
+              <w:rPr>
+                <w:noProof/>
+                <w:webHidden/>
+              </w:rPr>
+              <w:t>8</w:t>
+            </w:r>
+            <w:r>
+              <w:rPr>
+                <w:noProof/>
+                <w:webHidden/>
+              </w:rPr>
+              <w:fldChar w:fldCharType="end"/>
+            </w:r>
+          </w:hyperlink>
+        </w:p>
+        <w:p>
+          <w:pPr>
+            <w:spacing w:line="480" w:lineRule="auto"/>
           </w:pPr>
           <w:r>
             <w:rPr>
@@ -2747,27 +3309,6 @@
       <w:pPr>
         <w:rPr>
           <w:rFonts w:ascii="Times New Roman" w:hAnsi="Times New Roman" w:cs="Times New Roman"/>
-          <w:sz w:val="24"/>
-          <w:szCs w:val="24"/>
-        </w:rPr>
-      </w:pPr>
-    </w:p>
-    <w:p>
-      <w:pPr>
-        <w:jc w:val="center"/>
-        <w:rPr>
-          <w:rFonts w:ascii="Times New Roman" w:hAnsi="Times New Roman" w:cs="Times New Roman"/>
-          <w:b/>
-          <w:bCs/>
-          <w:sz w:val="24"/>
-          <w:szCs w:val="24"/>
-        </w:rPr>
-      </w:pPr>
-    </w:p>
-    <w:p>
-      <w:pPr>
-        <w:rPr>
-          <w:rFonts w:ascii="Times New Roman" w:hAnsi="Times New Roman" w:cs="Times New Roman"/>
           <w:b/>
           <w:bCs/>
           <w:sz w:val="24"/>
@@ -2801,7 +3342,7 @@
         <w:pStyle w:val="Prrafodelista"/>
         <w:numPr>
           <w:ilvl w:val="0"/>
-          <w:numId w:val="17"/>
+          <w:numId w:val="25"/>
         </w:numPr>
         <w:jc w:val="center"/>
         <w:outlineLvl w:val="0"/>
@@ -2813,7 +3354,7 @@
           <w:szCs w:val="24"/>
         </w:rPr>
       </w:pPr>
-      <w:bookmarkStart w:id="3" w:name="_Toc58173893"/>
+      <w:bookmarkStart w:id="3" w:name="_Toc58350068"/>
       <w:r>
         <w:rPr>
           <w:rFonts w:ascii="Times New Roman" w:eastAsia="Arial" w:hAnsi="Times New Roman" w:cs="Times New Roman"/>
@@ -2823,30 +3364,760 @@
           <w:szCs w:val="24"/>
         </w:rPr>
         <w:lastRenderedPageBreak/>
-        <w:t>Gestión de Servicios</w:t>
+        <w:t>Introducción</w:t>
       </w:r>
       <w:bookmarkEnd w:id="3"/>
-    </w:p>
-    <w:p>
-      <w:pPr>
-        <w:jc w:val="center"/>
-        <w:rPr>
-          <w:rFonts w:ascii="Times New Roman" w:eastAsia="Arial" w:hAnsi="Times New Roman" w:cs="Times New Roman"/>
-          <w:b/>
-          <w:color w:val="000000"/>
-          <w:sz w:val="24"/>
-          <w:szCs w:val="24"/>
-        </w:rPr>
-      </w:pPr>
     </w:p>
     <w:p>
       <w:pPr>
         <w:pStyle w:val="Prrafodelista"/>
         <w:numPr>
           <w:ilvl w:val="1"/>
-          <w:numId w:val="18"/>
+          <w:numId w:val="25"/>
+        </w:numPr>
+        <w:ind w:left="284" w:hanging="568"/>
+        <w:outlineLvl w:val="1"/>
+        <w:rPr>
+          <w:rFonts w:ascii="Times New Roman" w:eastAsia="Arial" w:hAnsi="Times New Roman" w:cs="Times New Roman"/>
+          <w:b/>
+          <w:color w:val="000000"/>
+          <w:sz w:val="24"/>
+          <w:szCs w:val="24"/>
+        </w:rPr>
+      </w:pPr>
+      <w:bookmarkStart w:id="4" w:name="_Toc58350069"/>
+      <w:r>
+        <w:rPr>
+          <w:rFonts w:ascii="Times New Roman" w:eastAsia="Arial" w:hAnsi="Times New Roman" w:cs="Times New Roman"/>
+          <w:b/>
+          <w:color w:val="000000"/>
+          <w:sz w:val="24"/>
+          <w:szCs w:val="24"/>
+        </w:rPr>
+        <w:t>Propósito</w:t>
+      </w:r>
+      <w:bookmarkEnd w:id="4"/>
+    </w:p>
+    <w:p>
+      <w:pPr>
+        <w:pStyle w:val="Prrafodelista"/>
+        <w:ind w:left="284"/>
+        <w:jc w:val="both"/>
+        <w:rPr>
+          <w:rFonts w:ascii="Times New Roman" w:eastAsia="Arial" w:hAnsi="Times New Roman" w:cs="Times New Roman"/>
+          <w:b/>
+          <w:color w:val="000000"/>
+          <w:sz w:val="24"/>
+          <w:szCs w:val="24"/>
+        </w:rPr>
+      </w:pPr>
+      <w:r>
+        <w:rPr>
+          <w:rFonts w:ascii="Times New Roman" w:eastAsia="Arial" w:hAnsi="Times New Roman" w:cs="Times New Roman"/>
+          <w:bCs/>
+          <w:color w:val="000000"/>
+          <w:sz w:val="24"/>
+          <w:szCs w:val="24"/>
+        </w:rPr>
+        <w:t xml:space="preserve">Especificar el requisito de Gestión de Servicios que tiene como propósito que los usuarios puedan gestionar sus diversos servicios que se le han solicitado y los servicios que ya ha atendido o a denegado. </w:t>
+      </w:r>
+    </w:p>
+    <w:p>
+      <w:pPr>
+        <w:pStyle w:val="Prrafodelista"/>
+        <w:rPr>
+          <w:rFonts w:ascii="Times New Roman" w:eastAsia="Arial" w:hAnsi="Times New Roman" w:cs="Times New Roman"/>
+          <w:b/>
+          <w:color w:val="000000"/>
+          <w:sz w:val="24"/>
+          <w:szCs w:val="24"/>
+        </w:rPr>
+      </w:pPr>
+    </w:p>
+    <w:p>
+      <w:pPr>
+        <w:pStyle w:val="Prrafodelista"/>
+        <w:numPr>
+          <w:ilvl w:val="1"/>
+          <w:numId w:val="25"/>
+        </w:numPr>
+        <w:ind w:left="284" w:hanging="568"/>
+        <w:outlineLvl w:val="1"/>
+        <w:rPr>
+          <w:rFonts w:ascii="Times New Roman" w:eastAsia="Arial" w:hAnsi="Times New Roman" w:cs="Times New Roman"/>
+          <w:b/>
+          <w:color w:val="000000"/>
+          <w:sz w:val="24"/>
+          <w:szCs w:val="24"/>
+        </w:rPr>
+      </w:pPr>
+      <w:bookmarkStart w:id="5" w:name="_Toc58350070"/>
+      <w:r>
+        <w:rPr>
+          <w:rFonts w:ascii="Times New Roman" w:eastAsia="Arial" w:hAnsi="Times New Roman" w:cs="Times New Roman"/>
+          <w:b/>
+          <w:color w:val="000000"/>
+          <w:sz w:val="24"/>
+          <w:szCs w:val="24"/>
+        </w:rPr>
+        <w:t>Alcance</w:t>
+      </w:r>
+      <w:bookmarkEnd w:id="5"/>
+    </w:p>
+    <w:p>
+      <w:pPr>
+        <w:pStyle w:val="Prrafodelista"/>
+        <w:ind w:left="284"/>
+        <w:jc w:val="both"/>
+        <w:rPr>
+          <w:rFonts w:ascii="Times New Roman" w:eastAsia="Arial" w:hAnsi="Times New Roman" w:cs="Times New Roman"/>
+          <w:bCs/>
+          <w:color w:val="000000"/>
+          <w:sz w:val="24"/>
+          <w:szCs w:val="24"/>
+        </w:rPr>
+      </w:pPr>
+      <w:r>
+        <w:rPr>
+          <w:rFonts w:ascii="Times New Roman" w:eastAsia="Arial" w:hAnsi="Times New Roman" w:cs="Times New Roman"/>
+          <w:bCs/>
+          <w:color w:val="000000"/>
+          <w:sz w:val="24"/>
+          <w:szCs w:val="24"/>
+        </w:rPr>
+        <w:t xml:space="preserve">El caso de uso Agregar servicio se efectuará por medio de la página web </w:t>
+      </w:r>
+      <w:proofErr w:type="spellStart"/>
+      <w:r>
+        <w:rPr>
+          <w:rFonts w:ascii="Times New Roman" w:eastAsia="Arial" w:hAnsi="Times New Roman" w:cs="Times New Roman"/>
+          <w:bCs/>
+          <w:color w:val="000000"/>
+          <w:sz w:val="24"/>
+          <w:szCs w:val="24"/>
+        </w:rPr>
+        <w:t>Service</w:t>
+      </w:r>
+      <w:proofErr w:type="spellEnd"/>
+      <w:r>
+        <w:rPr>
+          <w:rFonts w:ascii="Times New Roman" w:eastAsia="Arial" w:hAnsi="Times New Roman" w:cs="Times New Roman"/>
+          <w:bCs/>
+          <w:color w:val="000000"/>
+          <w:sz w:val="24"/>
+          <w:szCs w:val="24"/>
+        </w:rPr>
+        <w:t xml:space="preserve"> Home Store la cual podrá ser accedida desde un pc , laptop o celular .  </w:t>
+      </w:r>
+    </w:p>
+    <w:p>
+      <w:pPr>
+        <w:pStyle w:val="Prrafodelista"/>
+        <w:rPr>
+          <w:rFonts w:ascii="Times New Roman" w:eastAsia="Arial" w:hAnsi="Times New Roman" w:cs="Times New Roman"/>
+          <w:b/>
+          <w:color w:val="000000"/>
+          <w:sz w:val="24"/>
+          <w:szCs w:val="24"/>
+        </w:rPr>
+      </w:pPr>
+    </w:p>
+    <w:p>
+      <w:pPr>
+        <w:pStyle w:val="Prrafodelista"/>
+        <w:numPr>
+          <w:ilvl w:val="1"/>
+          <w:numId w:val="25"/>
+        </w:numPr>
+        <w:ind w:left="284" w:hanging="568"/>
+        <w:outlineLvl w:val="1"/>
+        <w:rPr>
+          <w:rFonts w:ascii="Times New Roman" w:eastAsia="Arial" w:hAnsi="Times New Roman" w:cs="Times New Roman"/>
+          <w:b/>
+          <w:color w:val="000000"/>
+          <w:sz w:val="24"/>
+          <w:szCs w:val="24"/>
+        </w:rPr>
+      </w:pPr>
+      <w:bookmarkStart w:id="6" w:name="_Toc58350071"/>
+      <w:r>
+        <w:rPr>
+          <w:rFonts w:ascii="Times New Roman" w:eastAsia="Arial" w:hAnsi="Times New Roman" w:cs="Times New Roman"/>
+          <w:b/>
+          <w:color w:val="000000"/>
+          <w:sz w:val="24"/>
+          <w:szCs w:val="24"/>
+        </w:rPr>
+        <w:t>Definiciones, siglas y abreviaciones</w:t>
+      </w:r>
+      <w:bookmarkEnd w:id="6"/>
+    </w:p>
+    <w:p>
+      <w:pPr>
+        <w:pStyle w:val="Prrafodelista"/>
+        <w:rPr>
+          <w:rFonts w:ascii="Times New Roman" w:eastAsia="Arial" w:hAnsi="Times New Roman" w:cs="Times New Roman"/>
+          <w:bCs/>
+          <w:color w:val="000000"/>
+          <w:sz w:val="24"/>
+          <w:szCs w:val="24"/>
+        </w:rPr>
+      </w:pPr>
+    </w:p>
+    <w:p>
+      <w:pPr>
+        <w:pStyle w:val="Prrafodelista"/>
+        <w:ind w:left="284"/>
+        <w:jc w:val="both"/>
+        <w:rPr>
+          <w:rFonts w:ascii="Times New Roman" w:eastAsia="Arial" w:hAnsi="Times New Roman" w:cs="Times New Roman"/>
+          <w:bCs/>
+          <w:color w:val="000000"/>
+          <w:sz w:val="24"/>
+          <w:szCs w:val="24"/>
+        </w:rPr>
+      </w:pPr>
+      <w:r>
+        <w:rPr>
+          <w:rFonts w:ascii="Times New Roman" w:eastAsia="Arial" w:hAnsi="Times New Roman" w:cs="Times New Roman"/>
+          <w:b/>
+          <w:color w:val="000000"/>
+          <w:sz w:val="24"/>
+          <w:szCs w:val="24"/>
+        </w:rPr>
+        <w:t>Agregar servicios:</w:t>
+      </w:r>
+      <w:r>
+        <w:rPr>
+          <w:rFonts w:ascii="Times New Roman" w:eastAsia="Arial" w:hAnsi="Times New Roman" w:cs="Times New Roman"/>
+          <w:bCs/>
+          <w:color w:val="000000"/>
+          <w:sz w:val="24"/>
+          <w:szCs w:val="24"/>
+        </w:rPr>
+        <w:t xml:space="preserve"> Es la opción dentro del  interfaz de ofrecer servicios que permitirá a los usuarios poder registrar los servicios que deseen.</w:t>
+      </w:r>
+    </w:p>
+    <w:p>
+      <w:pPr>
+        <w:pStyle w:val="Prrafodelista"/>
+        <w:ind w:left="284"/>
+        <w:jc w:val="both"/>
+        <w:rPr>
+          <w:rFonts w:ascii="Times New Roman" w:eastAsia="Arial" w:hAnsi="Times New Roman" w:cs="Times New Roman"/>
+          <w:bCs/>
+          <w:color w:val="000000"/>
+          <w:sz w:val="24"/>
+          <w:szCs w:val="24"/>
+        </w:rPr>
+      </w:pPr>
+    </w:p>
+    <w:p>
+      <w:pPr>
+        <w:pStyle w:val="Prrafodelista"/>
+        <w:ind w:left="284"/>
+        <w:jc w:val="both"/>
+        <w:rPr>
+          <w:rFonts w:ascii="Times New Roman" w:eastAsia="Arial" w:hAnsi="Times New Roman" w:cs="Times New Roman"/>
+          <w:bCs/>
+          <w:color w:val="000000"/>
+          <w:sz w:val="24"/>
+          <w:szCs w:val="24"/>
+        </w:rPr>
+      </w:pPr>
+      <w:r>
+        <w:rPr>
+          <w:rFonts w:ascii="Times New Roman" w:eastAsia="Arial" w:hAnsi="Times New Roman" w:cs="Times New Roman"/>
+          <w:b/>
+          <w:color w:val="000000"/>
+          <w:sz w:val="24"/>
+          <w:szCs w:val="24"/>
+        </w:rPr>
+        <w:t>Interfaz de usuario:</w:t>
+      </w:r>
+      <w:r>
+        <w:rPr>
+          <w:rFonts w:ascii="Times New Roman" w:eastAsia="Arial" w:hAnsi="Times New Roman" w:cs="Times New Roman"/>
+          <w:bCs/>
+          <w:color w:val="000000"/>
+          <w:sz w:val="24"/>
+          <w:szCs w:val="24"/>
+        </w:rPr>
+        <w:t xml:space="preserve"> Es el medio que permite a un usuario de un sistema informático comunicarse con el mismo. Pueden existir interfaces de usuario de diferentes tipos (gráficas, textuales, táctiles, gestuales, etc. )</w:t>
+      </w:r>
+    </w:p>
+    <w:p>
+      <w:pPr>
+        <w:pStyle w:val="Prrafodelista"/>
+        <w:ind w:left="284"/>
+        <w:jc w:val="both"/>
+        <w:rPr>
+          <w:rFonts w:ascii="Times New Roman" w:eastAsia="Arial" w:hAnsi="Times New Roman" w:cs="Times New Roman"/>
+          <w:bCs/>
+          <w:color w:val="000000"/>
+          <w:sz w:val="24"/>
+          <w:szCs w:val="24"/>
+        </w:rPr>
+      </w:pPr>
+    </w:p>
+    <w:p>
+      <w:pPr>
+        <w:pStyle w:val="Prrafodelista"/>
+        <w:ind w:left="284"/>
+        <w:jc w:val="both"/>
+        <w:rPr>
+          <w:rFonts w:ascii="Times New Roman" w:eastAsia="Arial" w:hAnsi="Times New Roman" w:cs="Times New Roman"/>
+          <w:bCs/>
+          <w:color w:val="000000"/>
+          <w:sz w:val="24"/>
+          <w:szCs w:val="24"/>
+        </w:rPr>
+      </w:pPr>
+      <w:r>
+        <w:rPr>
+          <w:rFonts w:ascii="Times New Roman" w:eastAsia="Arial" w:hAnsi="Times New Roman" w:cs="Times New Roman"/>
+          <w:b/>
+          <w:color w:val="000000"/>
+          <w:sz w:val="24"/>
+          <w:szCs w:val="24"/>
+        </w:rPr>
+        <w:t>Interfaz de componente:</w:t>
+      </w:r>
+      <w:r>
+        <w:rPr>
+          <w:rFonts w:ascii="Times New Roman" w:eastAsia="Arial" w:hAnsi="Times New Roman" w:cs="Times New Roman"/>
+          <w:bCs/>
+          <w:color w:val="000000"/>
+          <w:sz w:val="24"/>
+          <w:szCs w:val="24"/>
+        </w:rPr>
+        <w:t xml:space="preserve"> Es la definición de un conjunto de uno o más puntos de comunicación de entrada y/o salida de un componente, que permite su integración con otros componentes. Los interfaces de un componente permiten su utilización independientemente de cómo sea implementado. </w:t>
+      </w:r>
+    </w:p>
+    <w:p>
+      <w:pPr>
+        <w:pStyle w:val="Prrafodelista"/>
+        <w:ind w:left="284"/>
+        <w:jc w:val="both"/>
+        <w:rPr>
+          <w:rFonts w:ascii="Times New Roman" w:eastAsia="Arial" w:hAnsi="Times New Roman" w:cs="Times New Roman"/>
+          <w:bCs/>
+          <w:color w:val="000000"/>
+          <w:sz w:val="24"/>
+          <w:szCs w:val="24"/>
+        </w:rPr>
+      </w:pPr>
+    </w:p>
+    <w:p>
+      <w:pPr>
+        <w:pStyle w:val="Prrafodelista"/>
+        <w:ind w:left="284"/>
+        <w:jc w:val="both"/>
+        <w:rPr>
+          <w:rFonts w:ascii="Times New Roman" w:eastAsia="Arial" w:hAnsi="Times New Roman" w:cs="Times New Roman"/>
+          <w:bCs/>
+          <w:color w:val="000000"/>
+          <w:sz w:val="24"/>
+          <w:szCs w:val="24"/>
+        </w:rPr>
+      </w:pPr>
+      <w:r>
+        <w:rPr>
+          <w:rFonts w:ascii="Times New Roman" w:eastAsia="Arial" w:hAnsi="Times New Roman" w:cs="Times New Roman"/>
+          <w:b/>
+          <w:color w:val="000000"/>
+          <w:sz w:val="24"/>
+          <w:szCs w:val="24"/>
+        </w:rPr>
+        <w:t>Base de datos(DB):</w:t>
+      </w:r>
+      <w:r>
+        <w:rPr>
+          <w:rFonts w:ascii="Times New Roman" w:eastAsia="Arial" w:hAnsi="Times New Roman" w:cs="Times New Roman"/>
+          <w:bCs/>
+          <w:color w:val="000000"/>
+          <w:sz w:val="24"/>
+          <w:szCs w:val="24"/>
+        </w:rPr>
+        <w:t xml:space="preserve"> Es una colección de datos, organizados y almacenados para una fácil recuperación de estos. </w:t>
+      </w:r>
+    </w:p>
+    <w:p>
+      <w:pPr>
+        <w:pStyle w:val="Prrafodelista"/>
+        <w:ind w:left="284"/>
+        <w:jc w:val="both"/>
+        <w:rPr>
+          <w:rFonts w:ascii="Times New Roman" w:eastAsia="Arial" w:hAnsi="Times New Roman" w:cs="Times New Roman"/>
+          <w:bCs/>
+          <w:color w:val="000000"/>
+          <w:sz w:val="24"/>
+          <w:szCs w:val="24"/>
+        </w:rPr>
+      </w:pPr>
+    </w:p>
+    <w:p>
+      <w:pPr>
+        <w:pStyle w:val="Prrafodelista"/>
+        <w:ind w:left="284"/>
+        <w:jc w:val="both"/>
+        <w:rPr>
+          <w:rFonts w:ascii="Times New Roman" w:eastAsia="Arial" w:hAnsi="Times New Roman" w:cs="Times New Roman"/>
+          <w:bCs/>
+          <w:color w:val="000000"/>
+          <w:sz w:val="24"/>
+          <w:szCs w:val="24"/>
+        </w:rPr>
+      </w:pPr>
+      <w:r>
+        <w:rPr>
+          <w:rFonts w:ascii="Times New Roman" w:eastAsia="Arial" w:hAnsi="Times New Roman" w:cs="Times New Roman"/>
+          <w:b/>
+          <w:color w:val="000000"/>
+          <w:sz w:val="24"/>
+          <w:szCs w:val="24"/>
+        </w:rPr>
+        <w:t>Sistema:</w:t>
+      </w:r>
+      <w:r>
+        <w:rPr>
+          <w:rFonts w:ascii="Times New Roman" w:eastAsia="Arial" w:hAnsi="Times New Roman" w:cs="Times New Roman"/>
+          <w:bCs/>
+          <w:color w:val="000000"/>
+          <w:sz w:val="24"/>
+          <w:szCs w:val="24"/>
+        </w:rPr>
+        <w:t xml:space="preserve"> Un sistema es "un objeto complejo cuyas partes o componentes se relacionan con al menos alguno de los demás componentes";​ puede ser material o conceptual. Todos los sistemas tienen composición, estructura y entorno, pero sólo los sistemas materiales tienen mecanismos (o procesos), y solo algunos sistemas materiales tienen figura (forma).</w:t>
+      </w:r>
+    </w:p>
+    <w:p>
+      <w:pPr>
+        <w:pStyle w:val="Prrafodelista"/>
+        <w:ind w:left="284"/>
+        <w:jc w:val="both"/>
+        <w:rPr>
+          <w:rFonts w:ascii="Times New Roman" w:eastAsia="Arial" w:hAnsi="Times New Roman" w:cs="Times New Roman"/>
+          <w:bCs/>
+          <w:color w:val="000000"/>
+          <w:sz w:val="24"/>
+          <w:szCs w:val="24"/>
+        </w:rPr>
+      </w:pPr>
+    </w:p>
+    <w:p>
+      <w:pPr>
+        <w:pStyle w:val="Prrafodelista"/>
+        <w:ind w:left="284"/>
+        <w:jc w:val="both"/>
+        <w:rPr>
+          <w:rFonts w:ascii="Times New Roman" w:eastAsia="Arial" w:hAnsi="Times New Roman" w:cs="Times New Roman"/>
+          <w:bCs/>
+          <w:color w:val="000000"/>
+          <w:sz w:val="24"/>
+          <w:szCs w:val="24"/>
+        </w:rPr>
+      </w:pPr>
+      <w:r>
+        <w:rPr>
+          <w:rFonts w:ascii="Times New Roman" w:eastAsia="Arial" w:hAnsi="Times New Roman" w:cs="Times New Roman"/>
+          <w:b/>
+          <w:color w:val="000000"/>
+          <w:sz w:val="24"/>
+          <w:szCs w:val="24"/>
+        </w:rPr>
+        <w:t>Sistema informático (SI):</w:t>
+      </w:r>
+      <w:r>
+        <w:rPr>
+          <w:rFonts w:ascii="Times New Roman" w:eastAsia="Arial" w:hAnsi="Times New Roman" w:cs="Times New Roman"/>
+          <w:bCs/>
+          <w:color w:val="000000"/>
+          <w:sz w:val="24"/>
+          <w:szCs w:val="24"/>
+        </w:rPr>
+        <w:t xml:space="preserve"> Es un sistema que permite almacenar y procesar información; es el conjunto de partes interrelacionadas: hardware, software y personal informático. </w:t>
+      </w:r>
+    </w:p>
+    <w:p>
+      <w:pPr>
+        <w:pStyle w:val="Prrafodelista"/>
+        <w:ind w:left="284"/>
+        <w:jc w:val="both"/>
+        <w:rPr>
+          <w:rFonts w:ascii="Times New Roman" w:eastAsia="Arial" w:hAnsi="Times New Roman" w:cs="Times New Roman"/>
+          <w:b/>
+          <w:color w:val="000000"/>
+          <w:sz w:val="24"/>
+          <w:szCs w:val="24"/>
+        </w:rPr>
+      </w:pPr>
+    </w:p>
+    <w:p>
+      <w:pPr>
+        <w:pStyle w:val="Prrafodelista"/>
+        <w:numPr>
+          <w:ilvl w:val="1"/>
+          <w:numId w:val="25"/>
+        </w:numPr>
+        <w:ind w:left="284" w:hanging="568"/>
+        <w:jc w:val="both"/>
+        <w:outlineLvl w:val="1"/>
+        <w:rPr>
+          <w:rFonts w:ascii="Times New Roman" w:eastAsia="Arial" w:hAnsi="Times New Roman" w:cs="Times New Roman"/>
+          <w:b/>
+          <w:color w:val="000000"/>
+          <w:sz w:val="24"/>
+          <w:szCs w:val="24"/>
+        </w:rPr>
+      </w:pPr>
+      <w:bookmarkStart w:id="7" w:name="_Toc58350072"/>
+      <w:r>
+        <w:rPr>
+          <w:rFonts w:ascii="Times New Roman" w:eastAsia="Arial" w:hAnsi="Times New Roman" w:cs="Times New Roman"/>
+          <w:b/>
+          <w:color w:val="000000"/>
+          <w:sz w:val="24"/>
+          <w:szCs w:val="24"/>
+        </w:rPr>
+        <w:t>Referencias</w:t>
+      </w:r>
+      <w:bookmarkEnd w:id="7"/>
+    </w:p>
+    <w:p>
+      <w:pPr>
+        <w:pStyle w:val="Prrafodelista"/>
+        <w:ind w:left="284"/>
+        <w:jc w:val="both"/>
+        <w:rPr>
+          <w:rFonts w:ascii="Times New Roman" w:eastAsia="Arial" w:hAnsi="Times New Roman" w:cs="Times New Roman"/>
+          <w:bCs/>
+          <w:color w:val="000000"/>
+          <w:sz w:val="24"/>
+          <w:szCs w:val="24"/>
+        </w:rPr>
+      </w:pPr>
+      <w:r>
+        <w:rPr>
+          <w:rFonts w:ascii="Times New Roman" w:eastAsia="Arial" w:hAnsi="Times New Roman" w:cs="Times New Roman"/>
+          <w:bCs/>
+          <w:color w:val="000000"/>
+          <w:sz w:val="24"/>
+          <w:szCs w:val="24"/>
+        </w:rPr>
+        <w:t>Licitación de Requisitos.xls</w:t>
+      </w:r>
+    </w:p>
+    <w:p>
+      <w:pPr>
+        <w:pStyle w:val="Prrafodelista"/>
+        <w:ind w:left="284"/>
+        <w:jc w:val="both"/>
+        <w:rPr>
+          <w:rFonts w:ascii="Times New Roman" w:eastAsia="Arial" w:hAnsi="Times New Roman" w:cs="Times New Roman"/>
+          <w:bCs/>
+          <w:color w:val="000000"/>
+          <w:sz w:val="24"/>
+          <w:szCs w:val="24"/>
+        </w:rPr>
+      </w:pPr>
+      <w:r>
+        <w:rPr>
+          <w:rFonts w:ascii="Times New Roman" w:eastAsia="Arial" w:hAnsi="Times New Roman" w:cs="Times New Roman"/>
+          <w:bCs/>
+          <w:color w:val="000000"/>
+          <w:sz w:val="24"/>
+          <w:szCs w:val="24"/>
+        </w:rPr>
+        <w:t>Requisitos no funciones.xlsx</w:t>
+      </w:r>
+    </w:p>
+    <w:p>
+      <w:pPr>
+        <w:pStyle w:val="Prrafodelista"/>
+        <w:jc w:val="both"/>
+        <w:rPr>
+          <w:rFonts w:ascii="Times New Roman" w:eastAsia="Arial" w:hAnsi="Times New Roman" w:cs="Times New Roman"/>
+          <w:b/>
+          <w:color w:val="000000"/>
+          <w:sz w:val="24"/>
+          <w:szCs w:val="24"/>
+        </w:rPr>
+      </w:pPr>
+    </w:p>
+    <w:p>
+      <w:pPr>
+        <w:pStyle w:val="Prrafodelista"/>
+        <w:numPr>
+          <w:ilvl w:val="1"/>
+          <w:numId w:val="25"/>
+        </w:numPr>
+        <w:ind w:left="284" w:hanging="568"/>
+        <w:jc w:val="both"/>
+        <w:outlineLvl w:val="1"/>
+        <w:rPr>
+          <w:rFonts w:ascii="Times New Roman" w:eastAsia="Arial" w:hAnsi="Times New Roman" w:cs="Times New Roman"/>
+          <w:b/>
+          <w:color w:val="000000"/>
+          <w:sz w:val="24"/>
+          <w:szCs w:val="24"/>
+        </w:rPr>
+      </w:pPr>
+      <w:bookmarkStart w:id="8" w:name="_Toc58350073"/>
+      <w:r>
+        <w:rPr>
+          <w:rFonts w:ascii="Times New Roman" w:eastAsia="Arial" w:hAnsi="Times New Roman" w:cs="Times New Roman"/>
+          <w:b/>
+          <w:color w:val="000000"/>
+          <w:sz w:val="24"/>
+          <w:szCs w:val="24"/>
+        </w:rPr>
+        <w:t>Resumen</w:t>
+      </w:r>
+      <w:bookmarkEnd w:id="8"/>
+    </w:p>
+    <w:p>
+      <w:pPr>
+        <w:pStyle w:val="Prrafodelista"/>
+        <w:ind w:left="284"/>
+        <w:jc w:val="both"/>
+        <w:rPr>
+          <w:rFonts w:ascii="Times New Roman" w:eastAsia="Arial" w:hAnsi="Times New Roman" w:cs="Times New Roman"/>
+          <w:bCs/>
+          <w:color w:val="000000"/>
+          <w:sz w:val="24"/>
+          <w:szCs w:val="24"/>
+        </w:rPr>
+      </w:pPr>
+      <w:r>
+        <w:rPr>
+          <w:rFonts w:ascii="Times New Roman" w:eastAsia="Arial" w:hAnsi="Times New Roman" w:cs="Times New Roman"/>
+          <w:bCs/>
+          <w:color w:val="000000"/>
+          <w:sz w:val="24"/>
+          <w:szCs w:val="24"/>
+        </w:rPr>
+        <w:t xml:space="preserve">Tras el usuario haberse registrado y </w:t>
+      </w:r>
+      <w:proofErr w:type="spellStart"/>
+      <w:r>
+        <w:rPr>
+          <w:rFonts w:ascii="Times New Roman" w:eastAsia="Arial" w:hAnsi="Times New Roman" w:cs="Times New Roman"/>
+          <w:bCs/>
+          <w:color w:val="000000"/>
+          <w:sz w:val="24"/>
+          <w:szCs w:val="24"/>
+        </w:rPr>
+        <w:t>logueado</w:t>
+      </w:r>
+      <w:proofErr w:type="spellEnd"/>
+      <w:r>
+        <w:rPr>
+          <w:rFonts w:ascii="Times New Roman" w:eastAsia="Arial" w:hAnsi="Times New Roman" w:cs="Times New Roman"/>
+          <w:bCs/>
+          <w:color w:val="000000"/>
+          <w:sz w:val="24"/>
+          <w:szCs w:val="24"/>
+        </w:rPr>
+        <w:t xml:space="preserve"> en </w:t>
+      </w:r>
+      <w:proofErr w:type="spellStart"/>
+      <w:r>
+        <w:rPr>
+          <w:rFonts w:ascii="Times New Roman" w:eastAsia="Arial" w:hAnsi="Times New Roman" w:cs="Times New Roman"/>
+          <w:bCs/>
+          <w:color w:val="000000"/>
+          <w:sz w:val="24"/>
+          <w:szCs w:val="24"/>
+        </w:rPr>
+        <w:t>Service</w:t>
+      </w:r>
+      <w:proofErr w:type="spellEnd"/>
+      <w:r>
+        <w:rPr>
+          <w:rFonts w:ascii="Times New Roman" w:eastAsia="Arial" w:hAnsi="Times New Roman" w:cs="Times New Roman"/>
+          <w:bCs/>
+          <w:color w:val="000000"/>
+          <w:sz w:val="24"/>
+          <w:szCs w:val="24"/>
+        </w:rPr>
+        <w:t xml:space="preserve"> Home Store, tendrá la posibilidad de poder entrar al </w:t>
+      </w:r>
+      <w:r>
+        <w:rPr>
+          <w:rFonts w:ascii="Times New Roman" w:eastAsia="Arial" w:hAnsi="Times New Roman" w:cs="Times New Roman"/>
+          <w:bCs/>
+          <w:color w:val="000000"/>
+          <w:sz w:val="24"/>
+          <w:szCs w:val="24"/>
+        </w:rPr>
+        <w:t>perfil y poder gestionar todos sus servicios ofrecido. Así como también toda la posibilidad de acordar o llegar acuerdos con cada uno de sus clientes y gestionar los servicios ya ofrecidos y realizados o completados.</w:t>
+      </w:r>
+    </w:p>
+    <w:p>
+      <w:pPr>
+        <w:pStyle w:val="Prrafodelista"/>
+        <w:jc w:val="both"/>
+        <w:rPr>
+          <w:rFonts w:ascii="Times New Roman" w:eastAsia="Arial" w:hAnsi="Times New Roman" w:cs="Times New Roman"/>
+          <w:bCs/>
+          <w:color w:val="000000"/>
+          <w:sz w:val="24"/>
+          <w:szCs w:val="24"/>
+        </w:rPr>
+      </w:pPr>
+    </w:p>
+    <w:p>
+      <w:pPr>
+        <w:pStyle w:val="Prrafodelista"/>
+        <w:numPr>
+          <w:ilvl w:val="0"/>
+          <w:numId w:val="24"/>
+        </w:numPr>
+        <w:jc w:val="center"/>
+        <w:outlineLvl w:val="0"/>
+        <w:rPr>
+          <w:rFonts w:ascii="Times New Roman" w:eastAsia="Arial" w:hAnsi="Times New Roman" w:cs="Times New Roman"/>
+          <w:b/>
+          <w:color w:val="000000"/>
+          <w:sz w:val="24"/>
+          <w:szCs w:val="24"/>
+        </w:rPr>
+      </w:pPr>
+      <w:bookmarkStart w:id="9" w:name="_Toc58350074"/>
+      <w:r>
+        <w:rPr>
+          <w:rFonts w:ascii="Times New Roman" w:eastAsia="Arial" w:hAnsi="Times New Roman" w:cs="Times New Roman"/>
+          <w:b/>
+          <w:color w:val="000000"/>
+          <w:sz w:val="24"/>
+          <w:szCs w:val="24"/>
+        </w:rPr>
+        <w:lastRenderedPageBreak/>
+        <w:t>Descripción General</w:t>
+      </w:r>
+      <w:bookmarkEnd w:id="9"/>
+    </w:p>
+    <w:p>
+      <w:pPr>
+        <w:jc w:val="center"/>
+        <w:rPr>
+          <w:rFonts w:ascii="Times New Roman" w:eastAsia="Arial" w:hAnsi="Times New Roman" w:cs="Times New Roman"/>
+          <w:b/>
+          <w:color w:val="000000"/>
+          <w:sz w:val="24"/>
+          <w:szCs w:val="24"/>
+        </w:rPr>
+      </w:pPr>
+    </w:p>
+    <w:p>
+      <w:pPr>
+        <w:pStyle w:val="Prrafodelista"/>
+        <w:numPr>
+          <w:ilvl w:val="1"/>
+          <w:numId w:val="24"/>
         </w:numPr>
         <w:spacing w:before="240" w:after="240" w:line="240" w:lineRule="auto"/>
+        <w:ind w:left="284" w:hanging="568"/>
         <w:jc w:val="both"/>
         <w:outlineLvl w:val="1"/>
         <w:rPr>
@@ -2856,16 +4127,10 @@
           <w:lang w:val="es-ES" w:eastAsia="es-ES"/>
         </w:rPr>
       </w:pPr>
-      <w:bookmarkStart w:id="4" w:name="_Toc58173894"/>
-      <w:r>
-        <w:rPr>
-          <w:rFonts w:ascii="Times New Roman" w:eastAsia="Times New Roman" w:hAnsi="Times New Roman" w:cs="Times New Roman"/>
-          <w:b/>
-          <w:bCs/>
+      <w:bookmarkStart w:id="10" w:name="_Toc58350075"/>
+      <w:r>
+        <w:rPr>
           <w:noProof/>
-          <w:color w:val="000000"/>
-          <w:sz w:val="24"/>
-          <w:szCs w:val="24"/>
           <w:bdr w:val="none" w:sz="0" w:space="0" w:color="auto" w:frame="1"/>
           <w:lang w:val="es-ES" w:eastAsia="es-ES"/>
         </w:rPr>
@@ -2944,7 +4209,7 @@
         </w:rPr>
         <w:t>Diagrama de Casos de Usos</w:t>
       </w:r>
-      <w:bookmarkEnd w:id="4"/>
+      <w:bookmarkEnd w:id="10"/>
     </w:p>
     <w:p>
       <w:pPr>
@@ -3023,9 +4288,10 @@
         <w:pStyle w:val="Prrafodelista"/>
         <w:numPr>
           <w:ilvl w:val="1"/>
-          <w:numId w:val="18"/>
+          <w:numId w:val="24"/>
         </w:numPr>
         <w:spacing w:before="240" w:after="240" w:line="240" w:lineRule="auto"/>
+        <w:ind w:left="284" w:hanging="568"/>
         <w:jc w:val="both"/>
         <w:outlineLvl w:val="1"/>
         <w:rPr>
@@ -3035,7 +4301,7 @@
           <w:lang w:val="es-ES" w:eastAsia="es-ES"/>
         </w:rPr>
       </w:pPr>
-      <w:bookmarkStart w:id="5" w:name="_Toc58173895"/>
+      <w:bookmarkStart w:id="11" w:name="_Toc58350076"/>
       <w:r>
         <w:rPr>
           <w:rFonts w:ascii="Times New Roman" w:eastAsia="Times New Roman" w:hAnsi="Times New Roman" w:cs="Times New Roman"/>
@@ -3048,7 +4314,31 @@
         </w:rPr>
         <w:t>Descripción</w:t>
       </w:r>
-      <w:bookmarkEnd w:id="5"/>
+      <w:bookmarkEnd w:id="11"/>
+    </w:p>
+    <w:p>
+      <w:pPr>
+        <w:pStyle w:val="Prrafodelista"/>
+        <w:spacing w:before="240" w:after="240" w:line="240" w:lineRule="auto"/>
+        <w:ind w:left="284"/>
+        <w:jc w:val="both"/>
+        <w:rPr>
+          <w:rFonts w:ascii="Times New Roman" w:eastAsia="Times New Roman" w:hAnsi="Times New Roman" w:cs="Times New Roman"/>
+          <w:sz w:val="24"/>
+          <w:szCs w:val="24"/>
+          <w:lang w:val="es-ES" w:eastAsia="es-ES"/>
+        </w:rPr>
+      </w:pPr>
+      <w:r>
+        <w:rPr>
+          <w:rFonts w:ascii="Times New Roman" w:eastAsia="Times New Roman" w:hAnsi="Times New Roman" w:cs="Times New Roman"/>
+          <w:color w:val="000000"/>
+          <w:sz w:val="24"/>
+          <w:szCs w:val="24"/>
+          <w:lang w:val="es-ES" w:eastAsia="es-ES"/>
+        </w:rPr>
+        <w:t>En este caso de uso de gestionar servicios el técnico de un servicio podrá gestionar todos los pedidos que le hayan pedido, aceptar o denegar dependiendo del caso, así como también podrá revisar los servicios que ya realizo para cualquier consulta posterior.</w:t>
+      </w:r>
     </w:p>
     <w:p>
       <w:pPr>
@@ -3058,31 +4348,6 @@
         <w:jc w:val="both"/>
         <w:rPr>
           <w:rFonts w:ascii="Times New Roman" w:eastAsia="Times New Roman" w:hAnsi="Times New Roman" w:cs="Times New Roman"/>
-          <w:color w:val="000000"/>
-          <w:sz w:val="24"/>
-          <w:szCs w:val="24"/>
-          <w:lang w:val="es-ES" w:eastAsia="es-ES"/>
-        </w:rPr>
-      </w:pPr>
-      <w:r>
-        <w:rPr>
-          <w:rFonts w:ascii="Times New Roman" w:eastAsia="Times New Roman" w:hAnsi="Times New Roman" w:cs="Times New Roman"/>
-          <w:color w:val="000000"/>
-          <w:sz w:val="24"/>
-          <w:szCs w:val="24"/>
-          <w:lang w:val="es-ES" w:eastAsia="es-ES"/>
-        </w:rPr>
-        <w:t>En este caso de uso de gestionar servicios el técnico de un servicio podrá gestionar todos los pedidos que le hayan pedido, aceptar o denegar dependiendo del caso, así como también podrá revisar los servicios que ya realizo para cualquier consulta posterior.</w:t>
-      </w:r>
-    </w:p>
-    <w:p>
-      <w:pPr>
-        <w:pStyle w:val="Prrafodelista"/>
-        <w:spacing w:before="240" w:after="240" w:line="240" w:lineRule="auto"/>
-        <w:ind w:left="220"/>
-        <w:jc w:val="both"/>
-        <w:rPr>
-          <w:rFonts w:ascii="Times New Roman" w:eastAsia="Times New Roman" w:hAnsi="Times New Roman" w:cs="Times New Roman"/>
           <w:sz w:val="24"/>
           <w:szCs w:val="24"/>
           <w:lang w:val="es-ES" w:eastAsia="es-ES"/>
@@ -3094,9 +4359,10 @@
         <w:pStyle w:val="Prrafodelista"/>
         <w:numPr>
           <w:ilvl w:val="1"/>
-          <w:numId w:val="18"/>
+          <w:numId w:val="24"/>
         </w:numPr>
         <w:spacing w:before="240" w:after="240" w:line="240" w:lineRule="auto"/>
+        <w:ind w:left="284" w:hanging="568"/>
         <w:jc w:val="both"/>
         <w:outlineLvl w:val="1"/>
         <w:rPr>
@@ -3106,7 +4372,7 @@
           <w:lang w:val="es-ES" w:eastAsia="es-ES"/>
         </w:rPr>
       </w:pPr>
-      <w:bookmarkStart w:id="6" w:name="_Toc58173896"/>
+      <w:bookmarkStart w:id="12" w:name="_Toc58350077"/>
       <w:r>
         <w:rPr>
           <w:rFonts w:ascii="Times New Roman" w:eastAsia="Times New Roman" w:hAnsi="Times New Roman" w:cs="Times New Roman"/>
@@ -3119,7 +4385,7 @@
         </w:rPr>
         <w:t>Actores</w:t>
       </w:r>
-      <w:bookmarkEnd w:id="6"/>
+      <w:bookmarkEnd w:id="12"/>
     </w:p>
     <w:p>
       <w:pPr>
@@ -3176,15 +4442,27 @@
           <w:lang w:val="es-ES" w:eastAsia="es-ES"/>
         </w:rPr>
       </w:pPr>
-      <w:r>
-        <w:rPr>
-          <w:rFonts w:ascii="Times New Roman" w:eastAsia="Times New Roman" w:hAnsi="Times New Roman" w:cs="Times New Roman"/>
-          <w:color w:val="000000"/>
-          <w:sz w:val="24"/>
-          <w:szCs w:val="24"/>
-          <w:lang w:val="es-ES" w:eastAsia="es-ES"/>
-        </w:rPr>
-        <w:t>SVA: Sistema de Venta y adquisición de servicios.</w:t>
+      <w:proofErr w:type="spellStart"/>
+      <w:r>
+        <w:rPr>
+          <w:rFonts w:ascii="Times New Roman" w:eastAsia="Times New Roman" w:hAnsi="Times New Roman" w:cs="Times New Roman"/>
+          <w:color w:val="000000"/>
+          <w:sz w:val="24"/>
+          <w:szCs w:val="24"/>
+          <w:lang w:val="es-ES" w:eastAsia="es-ES"/>
+        </w:rPr>
+        <w:t>SVA</w:t>
+      </w:r>
+      <w:proofErr w:type="spellEnd"/>
+      <w:r>
+        <w:rPr>
+          <w:rFonts w:ascii="Times New Roman" w:eastAsia="Times New Roman" w:hAnsi="Times New Roman" w:cs="Times New Roman"/>
+          <w:color w:val="000000"/>
+          <w:sz w:val="24"/>
+          <w:szCs w:val="24"/>
+          <w:lang w:val="es-ES" w:eastAsia="es-ES"/>
+        </w:rPr>
+        <w:t>: Sistema de Venta y adquisición de servicios.</w:t>
       </w:r>
     </w:p>
     <w:p>
@@ -3206,9 +4484,10 @@
         <w:pStyle w:val="Prrafodelista"/>
         <w:numPr>
           <w:ilvl w:val="1"/>
-          <w:numId w:val="18"/>
+          <w:numId w:val="24"/>
         </w:numPr>
         <w:spacing w:before="240" w:after="240" w:line="240" w:lineRule="auto"/>
+        <w:ind w:left="284" w:hanging="568"/>
         <w:jc w:val="both"/>
         <w:outlineLvl w:val="1"/>
         <w:rPr>
@@ -3218,7 +4497,7 @@
           <w:lang w:val="es-ES" w:eastAsia="es-ES"/>
         </w:rPr>
       </w:pPr>
-      <w:bookmarkStart w:id="7" w:name="_Toc58173897"/>
+      <w:bookmarkStart w:id="13" w:name="_Toc58350078"/>
       <w:r>
         <w:rPr>
           <w:rFonts w:ascii="Times New Roman" w:eastAsia="Times New Roman" w:hAnsi="Times New Roman" w:cs="Times New Roman"/>
@@ -3231,7 +4510,7 @@
         </w:rPr>
         <w:t>Precondiciones</w:t>
       </w:r>
-      <w:bookmarkEnd w:id="7"/>
+      <w:bookmarkEnd w:id="13"/>
     </w:p>
     <w:p>
       <w:pPr>
@@ -3258,7 +4537,29 @@
           <w:szCs w:val="24"/>
           <w:lang w:val="es-ES" w:eastAsia="es-ES"/>
         </w:rPr>
-        <w:t>El usuario debe haber registrado previamente la página web Service Home Store.</w:t>
+        <w:t xml:space="preserve">El usuario debe haber registrado previamente la página web </w:t>
+      </w:r>
+      <w:proofErr w:type="spellStart"/>
+      <w:r>
+        <w:rPr>
+          <w:rFonts w:ascii="Times New Roman" w:eastAsia="Times New Roman" w:hAnsi="Times New Roman" w:cs="Times New Roman"/>
+          <w:color w:val="000000"/>
+          <w:sz w:val="24"/>
+          <w:szCs w:val="24"/>
+          <w:lang w:val="es-ES" w:eastAsia="es-ES"/>
+        </w:rPr>
+        <w:t>Service</w:t>
+      </w:r>
+      <w:proofErr w:type="spellEnd"/>
+      <w:r>
+        <w:rPr>
+          <w:rFonts w:ascii="Times New Roman" w:eastAsia="Times New Roman" w:hAnsi="Times New Roman" w:cs="Times New Roman"/>
+          <w:color w:val="000000"/>
+          <w:sz w:val="24"/>
+          <w:szCs w:val="24"/>
+          <w:lang w:val="es-ES" w:eastAsia="es-ES"/>
+        </w:rPr>
+        <w:t xml:space="preserve"> Home Store.</w:t>
       </w:r>
     </w:p>
     <w:p>
@@ -3286,7 +4587,51 @@
           <w:szCs w:val="24"/>
           <w:lang w:val="es-ES" w:eastAsia="es-ES"/>
         </w:rPr>
-        <w:t>El usuario debe iniciar sesión en la página web Service HomeStore.</w:t>
+        <w:t xml:space="preserve">El usuario debe iniciar sesión en la página web </w:t>
+      </w:r>
+      <w:proofErr w:type="spellStart"/>
+      <w:r>
+        <w:rPr>
+          <w:rFonts w:ascii="Times New Roman" w:eastAsia="Times New Roman" w:hAnsi="Times New Roman" w:cs="Times New Roman"/>
+          <w:color w:val="000000"/>
+          <w:sz w:val="24"/>
+          <w:szCs w:val="24"/>
+          <w:lang w:val="es-ES" w:eastAsia="es-ES"/>
+        </w:rPr>
+        <w:t>Service</w:t>
+      </w:r>
+      <w:proofErr w:type="spellEnd"/>
+      <w:r>
+        <w:rPr>
+          <w:rFonts w:ascii="Times New Roman" w:eastAsia="Times New Roman" w:hAnsi="Times New Roman" w:cs="Times New Roman"/>
+          <w:color w:val="000000"/>
+          <w:sz w:val="24"/>
+          <w:szCs w:val="24"/>
+          <w:lang w:val="es-ES" w:eastAsia="es-ES"/>
+        </w:rPr>
+        <w:t xml:space="preserve"> </w:t>
+      </w:r>
+      <w:proofErr w:type="spellStart"/>
+      <w:r>
+        <w:rPr>
+          <w:rFonts w:ascii="Times New Roman" w:eastAsia="Times New Roman" w:hAnsi="Times New Roman" w:cs="Times New Roman"/>
+          <w:color w:val="000000"/>
+          <w:sz w:val="24"/>
+          <w:szCs w:val="24"/>
+          <w:lang w:val="es-ES" w:eastAsia="es-ES"/>
+        </w:rPr>
+        <w:t>HomeStore</w:t>
+      </w:r>
+      <w:proofErr w:type="spellEnd"/>
+      <w:r>
+        <w:rPr>
+          <w:rFonts w:ascii="Times New Roman" w:eastAsia="Times New Roman" w:hAnsi="Times New Roman" w:cs="Times New Roman"/>
+          <w:color w:val="000000"/>
+          <w:sz w:val="24"/>
+          <w:szCs w:val="24"/>
+          <w:lang w:val="es-ES" w:eastAsia="es-ES"/>
+        </w:rPr>
+        <w:t>.</w:t>
       </w:r>
     </w:p>
     <w:p>
@@ -3350,9 +4695,10 @@
         <w:pStyle w:val="Prrafodelista"/>
         <w:numPr>
           <w:ilvl w:val="1"/>
-          <w:numId w:val="18"/>
+          <w:numId w:val="24"/>
         </w:numPr>
         <w:spacing w:before="240" w:after="240" w:line="240" w:lineRule="auto"/>
+        <w:ind w:left="284" w:hanging="568"/>
         <w:outlineLvl w:val="1"/>
         <w:rPr>
           <w:rFonts w:ascii="Times New Roman" w:eastAsia="Times New Roman" w:hAnsi="Times New Roman" w:cs="Times New Roman"/>
@@ -3361,7 +4707,7 @@
           <w:lang w:val="es-ES" w:eastAsia="es-ES"/>
         </w:rPr>
       </w:pPr>
-      <w:bookmarkStart w:id="8" w:name="_Toc58173898"/>
+      <w:bookmarkStart w:id="14" w:name="_Toc58350079"/>
       <w:r>
         <w:rPr>
           <w:rFonts w:ascii="Times New Roman" w:eastAsia="Times New Roman" w:hAnsi="Times New Roman" w:cs="Times New Roman"/>
@@ -3399,7 +4745,7 @@
         </w:rPr>
         <w:t>condiciones</w:t>
       </w:r>
-      <w:bookmarkEnd w:id="8"/>
+      <w:bookmarkEnd w:id="14"/>
     </w:p>
     <w:p>
       <w:pPr>
@@ -3409,6 +4755,7 @@
           <w:numId w:val="21"/>
         </w:numPr>
         <w:spacing w:before="240" w:after="0" w:line="240" w:lineRule="auto"/>
+        <w:ind w:left="709"/>
         <w:jc w:val="both"/>
         <w:rPr>
           <w:rFonts w:ascii="Times New Roman" w:eastAsia="Times New Roman" w:hAnsi="Times New Roman" w:cs="Times New Roman"/>
@@ -3425,7 +4772,29 @@
           <w:szCs w:val="24"/>
           <w:lang w:val="es-ES" w:eastAsia="es-ES"/>
         </w:rPr>
-        <w:t>Usuario logueado y con la posibilidad para ofrecer, comprar y buscar un servicio.</w:t>
+        <w:t xml:space="preserve">Usuario </w:t>
+      </w:r>
+      <w:proofErr w:type="spellStart"/>
+      <w:r>
+        <w:rPr>
+          <w:rFonts w:ascii="Times New Roman" w:eastAsia="Times New Roman" w:hAnsi="Times New Roman" w:cs="Times New Roman"/>
+          <w:color w:val="000000"/>
+          <w:sz w:val="24"/>
+          <w:szCs w:val="24"/>
+          <w:lang w:val="es-ES" w:eastAsia="es-ES"/>
+        </w:rPr>
+        <w:t>logueado</w:t>
+      </w:r>
+      <w:proofErr w:type="spellEnd"/>
+      <w:r>
+        <w:rPr>
+          <w:rFonts w:ascii="Times New Roman" w:eastAsia="Times New Roman" w:hAnsi="Times New Roman" w:cs="Times New Roman"/>
+          <w:color w:val="000000"/>
+          <w:sz w:val="24"/>
+          <w:szCs w:val="24"/>
+          <w:lang w:val="es-ES" w:eastAsia="es-ES"/>
+        </w:rPr>
+        <w:t xml:space="preserve"> y con la posibilidad para ofrecer, comprar y buscar un servicio.</w:t>
       </w:r>
     </w:p>
     <w:p>
@@ -3436,6 +4805,7 @@
           <w:numId w:val="21"/>
         </w:numPr>
         <w:spacing w:before="240" w:after="0" w:line="240" w:lineRule="auto"/>
+        <w:ind w:left="709"/>
         <w:jc w:val="both"/>
         <w:rPr>
           <w:rFonts w:ascii="Times New Roman" w:eastAsia="Times New Roman" w:hAnsi="Times New Roman" w:cs="Times New Roman"/>
@@ -3463,6 +4833,7 @@
           <w:numId w:val="21"/>
         </w:numPr>
         <w:spacing w:before="240" w:after="0" w:line="240" w:lineRule="auto"/>
+        <w:ind w:left="709"/>
         <w:jc w:val="both"/>
         <w:rPr>
           <w:rFonts w:ascii="Times New Roman" w:eastAsia="Times New Roman" w:hAnsi="Times New Roman" w:cs="Times New Roman"/>
@@ -3511,9 +4882,10 @@
         <w:pStyle w:val="Prrafodelista"/>
         <w:numPr>
           <w:ilvl w:val="1"/>
-          <w:numId w:val="18"/>
+          <w:numId w:val="24"/>
         </w:numPr>
         <w:spacing w:before="240" w:after="240" w:line="240" w:lineRule="auto"/>
+        <w:ind w:left="284" w:hanging="568"/>
         <w:outlineLvl w:val="1"/>
         <w:rPr>
           <w:rFonts w:ascii="Times New Roman" w:eastAsia="Times New Roman" w:hAnsi="Times New Roman" w:cs="Times New Roman"/>
@@ -3522,7 +4894,7 @@
           <w:lang w:val="es-ES" w:eastAsia="es-ES"/>
         </w:rPr>
       </w:pPr>
-      <w:bookmarkStart w:id="9" w:name="_Toc58173899"/>
+      <w:bookmarkStart w:id="15" w:name="_Toc58350080"/>
       <w:r>
         <w:rPr>
           <w:rFonts w:ascii="Times New Roman" w:eastAsia="Times New Roman" w:hAnsi="Times New Roman" w:cs="Times New Roman"/>
@@ -3535,7 +4907,7 @@
         </w:rPr>
         <w:t>Flujo Básico</w:t>
       </w:r>
-      <w:bookmarkEnd w:id="9"/>
+      <w:bookmarkEnd w:id="15"/>
     </w:p>
     <w:p>
       <w:pPr>
@@ -3545,7 +4917,7 @@
           <w:numId w:val="22"/>
         </w:numPr>
         <w:spacing w:before="240" w:after="240" w:line="240" w:lineRule="auto"/>
-        <w:ind w:left="426"/>
+        <w:ind w:left="709"/>
         <w:jc w:val="both"/>
         <w:rPr>
           <w:rFonts w:ascii="Times New Roman" w:eastAsia="Times New Roman" w:hAnsi="Times New Roman" w:cs="Times New Roman"/>
@@ -3562,8 +4934,42 @@
           <w:szCs w:val="24"/>
           <w:lang w:val="es-ES" w:eastAsia="es-ES"/>
         </w:rPr>
-        <w:t>El usuario ingresa a Service HomeStore</w:t>
-      </w:r>
+        <w:t xml:space="preserve">El usuario ingresa a </w:t>
+      </w:r>
+      <w:proofErr w:type="spellStart"/>
+      <w:r>
+        <w:rPr>
+          <w:rFonts w:ascii="Times New Roman" w:eastAsia="Times New Roman" w:hAnsi="Times New Roman" w:cs="Times New Roman"/>
+          <w:color w:val="000000"/>
+          <w:sz w:val="24"/>
+          <w:szCs w:val="24"/>
+          <w:lang w:val="es-ES" w:eastAsia="es-ES"/>
+        </w:rPr>
+        <w:t>Service</w:t>
+      </w:r>
+      <w:proofErr w:type="spellEnd"/>
+      <w:r>
+        <w:rPr>
+          <w:rFonts w:ascii="Times New Roman" w:eastAsia="Times New Roman" w:hAnsi="Times New Roman" w:cs="Times New Roman"/>
+          <w:color w:val="000000"/>
+          <w:sz w:val="24"/>
+          <w:szCs w:val="24"/>
+          <w:lang w:val="es-ES" w:eastAsia="es-ES"/>
+        </w:rPr>
+        <w:t xml:space="preserve"> </w:t>
+      </w:r>
+      <w:proofErr w:type="spellStart"/>
+      <w:r>
+        <w:rPr>
+          <w:rFonts w:ascii="Times New Roman" w:eastAsia="Times New Roman" w:hAnsi="Times New Roman" w:cs="Times New Roman"/>
+          <w:color w:val="000000"/>
+          <w:sz w:val="24"/>
+          <w:szCs w:val="24"/>
+          <w:lang w:val="es-ES" w:eastAsia="es-ES"/>
+        </w:rPr>
+        <w:t>HomeStore</w:t>
+      </w:r>
+      <w:proofErr w:type="spellEnd"/>
       <w:r>
         <w:rPr>
           <w:rFonts w:ascii="Times New Roman" w:eastAsia="Times New Roman" w:hAnsi="Times New Roman" w:cs="Times New Roman"/>
@@ -3583,7 +4989,7 @@
           <w:numId w:val="22"/>
         </w:numPr>
         <w:spacing w:before="240" w:after="240" w:line="240" w:lineRule="auto"/>
-        <w:ind w:left="426"/>
+        <w:ind w:left="709"/>
         <w:jc w:val="both"/>
         <w:rPr>
           <w:rFonts w:ascii="Times New Roman" w:eastAsia="Times New Roman" w:hAnsi="Times New Roman" w:cs="Times New Roman"/>
@@ -3600,7 +5006,29 @@
           <w:szCs w:val="24"/>
           <w:lang w:val="es-ES" w:eastAsia="es-ES"/>
         </w:rPr>
-        <w:t>El usuario se loguea a su cuenta</w:t>
+        <w:t xml:space="preserve">El usuario se </w:t>
+      </w:r>
+      <w:proofErr w:type="spellStart"/>
+      <w:r>
+        <w:rPr>
+          <w:rFonts w:ascii="Times New Roman" w:eastAsia="Times New Roman" w:hAnsi="Times New Roman" w:cs="Times New Roman"/>
+          <w:color w:val="000000"/>
+          <w:sz w:val="24"/>
+          <w:szCs w:val="24"/>
+          <w:lang w:val="es-ES" w:eastAsia="es-ES"/>
+        </w:rPr>
+        <w:t>loguea</w:t>
+      </w:r>
+      <w:proofErr w:type="spellEnd"/>
+      <w:r>
+        <w:rPr>
+          <w:rFonts w:ascii="Times New Roman" w:eastAsia="Times New Roman" w:hAnsi="Times New Roman" w:cs="Times New Roman"/>
+          <w:color w:val="000000"/>
+          <w:sz w:val="24"/>
+          <w:szCs w:val="24"/>
+          <w:lang w:val="es-ES" w:eastAsia="es-ES"/>
+        </w:rPr>
+        <w:t xml:space="preserve"> a su cuenta</w:t>
       </w:r>
       <w:r>
         <w:rPr>
@@ -3621,7 +5049,7 @@
           <w:numId w:val="22"/>
         </w:numPr>
         <w:spacing w:before="240" w:after="240" w:line="240" w:lineRule="auto"/>
-        <w:ind w:left="426"/>
+        <w:ind w:left="709"/>
         <w:jc w:val="both"/>
         <w:rPr>
           <w:rFonts w:ascii="Times New Roman" w:eastAsia="Times New Roman" w:hAnsi="Times New Roman" w:cs="Times New Roman"/>
@@ -3659,7 +5087,7 @@
           <w:numId w:val="22"/>
         </w:numPr>
         <w:spacing w:before="240" w:after="240" w:line="240" w:lineRule="auto"/>
-        <w:ind w:left="426"/>
+        <w:ind w:left="709"/>
         <w:jc w:val="both"/>
         <w:rPr>
           <w:rFonts w:ascii="Times New Roman" w:eastAsia="Times New Roman" w:hAnsi="Times New Roman" w:cs="Times New Roman"/>
@@ -3687,7 +5115,7 @@
           <w:numId w:val="22"/>
         </w:numPr>
         <w:spacing w:before="240" w:after="240" w:line="240" w:lineRule="auto"/>
-        <w:ind w:left="426"/>
+        <w:ind w:left="709"/>
         <w:jc w:val="both"/>
         <w:rPr>
           <w:rFonts w:ascii="Times New Roman" w:eastAsia="Times New Roman" w:hAnsi="Times New Roman" w:cs="Times New Roman"/>
@@ -3725,7 +5153,7 @@
           <w:numId w:val="22"/>
         </w:numPr>
         <w:spacing w:before="240" w:after="240" w:line="240" w:lineRule="auto"/>
-        <w:ind w:left="426"/>
+        <w:ind w:left="709"/>
         <w:jc w:val="both"/>
         <w:rPr>
           <w:rFonts w:ascii="Times New Roman" w:eastAsia="Times New Roman" w:hAnsi="Times New Roman" w:cs="Times New Roman"/>
@@ -3763,7 +5191,7 @@
           <w:numId w:val="22"/>
         </w:numPr>
         <w:spacing w:before="240" w:after="240" w:line="240" w:lineRule="auto"/>
-        <w:ind w:left="426"/>
+        <w:ind w:left="709"/>
         <w:jc w:val="both"/>
         <w:rPr>
           <w:rFonts w:ascii="Times New Roman" w:eastAsia="Times New Roman" w:hAnsi="Times New Roman" w:cs="Times New Roman"/>
@@ -3801,7 +5229,7 @@
           <w:numId w:val="22"/>
         </w:numPr>
         <w:spacing w:before="240" w:after="240" w:line="240" w:lineRule="auto"/>
-        <w:ind w:left="426"/>
+        <w:ind w:left="709"/>
         <w:jc w:val="both"/>
         <w:rPr>
           <w:rFonts w:ascii="Times New Roman" w:eastAsia="Times New Roman" w:hAnsi="Times New Roman" w:cs="Times New Roman"/>
@@ -3850,9 +5278,10 @@
         <w:pStyle w:val="Prrafodelista"/>
         <w:numPr>
           <w:ilvl w:val="1"/>
-          <w:numId w:val="18"/>
+          <w:numId w:val="24"/>
         </w:numPr>
         <w:spacing w:before="240" w:after="240" w:line="240" w:lineRule="auto"/>
+        <w:ind w:left="284" w:hanging="568"/>
         <w:outlineLvl w:val="1"/>
         <w:rPr>
           <w:rFonts w:ascii="Times New Roman" w:eastAsia="Times New Roman" w:hAnsi="Times New Roman" w:cs="Times New Roman"/>
@@ -3861,7 +5290,7 @@
           <w:lang w:val="es-ES" w:eastAsia="es-ES"/>
         </w:rPr>
       </w:pPr>
-      <w:bookmarkStart w:id="10" w:name="_Toc58173900"/>
+      <w:bookmarkStart w:id="16" w:name="_Toc58350081"/>
       <w:r>
         <w:rPr>
           <w:rFonts w:ascii="Times New Roman" w:eastAsia="Times New Roman" w:hAnsi="Times New Roman" w:cs="Times New Roman"/>
@@ -3946,7 +5375,7 @@
         </w:rPr>
         <w:t>Diagrama de Actividades</w:t>
       </w:r>
-      <w:bookmarkEnd w:id="10"/>
+      <w:bookmarkEnd w:id="16"/>
     </w:p>
     <w:p>
       <w:pPr>
@@ -4255,9 +5684,10 @@
         <w:pStyle w:val="Prrafodelista"/>
         <w:numPr>
           <w:ilvl w:val="1"/>
-          <w:numId w:val="18"/>
+          <w:numId w:val="24"/>
         </w:numPr>
         <w:spacing w:before="240" w:after="240" w:line="240" w:lineRule="auto"/>
+        <w:ind w:left="284" w:hanging="568"/>
         <w:outlineLvl w:val="1"/>
         <w:rPr>
           <w:rFonts w:ascii="Times New Roman" w:eastAsia="Times New Roman" w:hAnsi="Times New Roman" w:cs="Times New Roman"/>
@@ -4266,7 +5696,7 @@
           <w:lang w:val="es-ES" w:eastAsia="es-ES"/>
         </w:rPr>
       </w:pPr>
-      <w:bookmarkStart w:id="11" w:name="_Toc58173901"/>
+      <w:bookmarkStart w:id="17" w:name="_Toc58350082"/>
       <w:r>
         <w:rPr>
           <w:rFonts w:ascii="Times New Roman" w:eastAsia="Times New Roman" w:hAnsi="Times New Roman" w:cs="Times New Roman"/>
@@ -4280,7 +5710,7 @@
         <w:lastRenderedPageBreak/>
         <w:t>Excepciones</w:t>
       </w:r>
-      <w:bookmarkEnd w:id="11"/>
+      <w:bookmarkEnd w:id="17"/>
     </w:p>
     <w:p>
       <w:pPr>
@@ -4395,9 +5825,10 @@
         <w:pStyle w:val="Prrafodelista"/>
         <w:numPr>
           <w:ilvl w:val="1"/>
-          <w:numId w:val="18"/>
+          <w:numId w:val="24"/>
         </w:numPr>
         <w:spacing w:before="240" w:after="240" w:line="240" w:lineRule="auto"/>
+        <w:ind w:left="284" w:hanging="568"/>
         <w:outlineLvl w:val="1"/>
         <w:rPr>
           <w:rFonts w:ascii="Times New Roman" w:eastAsia="Times New Roman" w:hAnsi="Times New Roman" w:cs="Times New Roman"/>
@@ -4406,7 +5837,7 @@
           <w:lang w:val="es-ES" w:eastAsia="es-ES"/>
         </w:rPr>
       </w:pPr>
-      <w:bookmarkStart w:id="12" w:name="_Toc58173902"/>
+      <w:bookmarkStart w:id="18" w:name="_Toc58350083"/>
       <w:r>
         <w:rPr>
           <w:noProof/>
@@ -4488,7 +5919,7 @@
         </w:rPr>
         <w:t>Prototipos visuales</w:t>
       </w:r>
-      <w:bookmarkEnd w:id="12"/>
+      <w:bookmarkEnd w:id="18"/>
     </w:p>
     <w:p>
       <w:pPr>
@@ -4553,8 +5984,22 @@
           <w:szCs w:val="24"/>
           <w:lang w:val="es-ES" w:eastAsia="es-ES"/>
         </w:rPr>
-        <w:t>. Prototipo del interfaz de gestión de servicios de ServiceHomeStore</w:t>
-      </w:r>
+        <w:t xml:space="preserve">. Prototipo del interfaz de gestión de servicios de </w:t>
+      </w:r>
+      <w:proofErr w:type="spellStart"/>
+      <w:r>
+        <w:rPr>
+          <w:rFonts w:ascii="Times New Roman" w:eastAsia="Times New Roman" w:hAnsi="Times New Roman" w:cs="Times New Roman"/>
+          <w:b/>
+          <w:bCs/>
+          <w:color w:val="000000"/>
+          <w:sz w:val="24"/>
+          <w:szCs w:val="24"/>
+          <w:lang w:val="es-ES" w:eastAsia="es-ES"/>
+        </w:rPr>
+        <w:t>ServiceHomeStore</w:t>
+      </w:r>
+      <w:proofErr w:type="spellEnd"/>
     </w:p>
     <w:p>
       <w:pPr>
@@ -4586,10 +6031,10 @@
         <w:pStyle w:val="Prrafodelista"/>
         <w:numPr>
           <w:ilvl w:val="1"/>
-          <w:numId w:val="18"/>
+          <w:numId w:val="24"/>
         </w:numPr>
         <w:spacing w:before="240" w:after="240" w:line="240" w:lineRule="auto"/>
-        <w:ind w:left="426" w:hanging="566"/>
+        <w:ind w:left="284" w:hanging="568"/>
         <w:outlineLvl w:val="1"/>
         <w:rPr>
           <w:rFonts w:ascii="Times New Roman" w:eastAsia="Times New Roman" w:hAnsi="Times New Roman" w:cs="Times New Roman"/>
@@ -4598,7 +6043,7 @@
           <w:lang w:val="es-ES" w:eastAsia="es-ES"/>
         </w:rPr>
       </w:pPr>
-      <w:bookmarkStart w:id="13" w:name="_Toc58173903"/>
+      <w:bookmarkStart w:id="19" w:name="_Toc58350084"/>
       <w:r>
         <w:rPr>
           <w:rFonts w:ascii="Times New Roman" w:eastAsia="Times New Roman" w:hAnsi="Times New Roman" w:cs="Times New Roman"/>
@@ -4612,7 +6057,7 @@
         <w:lastRenderedPageBreak/>
         <w:t>Requerimientos no funcionales</w:t>
       </w:r>
-      <w:bookmarkEnd w:id="13"/>
+      <w:bookmarkEnd w:id="19"/>
     </w:p>
     <w:tbl>
       <w:tblPr>
@@ -5438,6 +6883,143 @@
 <file path=word/numbering.xml><?xml version="1.0" encoding="utf-8"?>
 <w:numbering xmlns:wpc="http://schemas.microsoft.com/office/word/2010/wordprocessingCanvas" xmlns:cx="http://schemas.microsoft.com/office/drawing/2014/chartex" xmlns:cx1="http://schemas.microsoft.com/office/drawing/2015/9/8/chartex" xmlns:cx2="http://schemas.microsoft.com/office/drawing/2015/10/21/chartex" xmlns:cx3="http://schemas.microsoft.com/office/drawing/2016/5/9/chartex" xmlns:cx4="http://schemas.microsoft.com/office/drawing/2016/5/10/chartex" xmlns:cx5="http://schemas.microsoft.com/office/drawing/2016/5/11/chartex" xmlns:cx6="http://schemas.microsoft.com/office/drawing/2016/5/12/chartex" xmlns:cx7="http://schemas.microsoft.com/office/drawing/2016/5/13/chartex" xmlns:cx8="http://schemas.microsoft.com/office/drawing/2016/5/14/chartex" xmlns:mc="http://schemas.openxmlformats.org/markup-compatibility/2006" xmlns:aink="http://schemas.microsoft.com/office/drawing/2016/ink" xmlns:am3d="http://schemas.microsoft.com/office/drawing/2017/model3d" xmlns:o="urn:schemas-microsoft-com:office:office" xmlns:r="http://schemas.openxmlformats.org/officeDocument/2006/relationships" xmlns:m="http://schemas.openxmlformats.org/officeDocument/2006/math" xmlns:v="urn:schemas-microsoft-com:vml" xmlns:wp14="http://schemas.microsoft.com/office/word/2010/wordprocessingDrawing" xmlns:wp="http://schemas.openxmlformats.org/drawingml/2006/wordprocessingDrawing" xmlns:w10="urn:schemas-microsoft-com:office:word" xmlns:w="http://schemas.openxmlformats.org/wordprocessingml/2006/main" xmlns:w14="http://schemas.microsoft.com/office/word/2010/wordml" xmlns:w15="http://schemas.microsoft.com/office/word/2012/wordml" xmlns:w16cex="http://schemas.microsoft.com/office/word/2018/wordml/cex" xmlns:w16cid="http://schemas.microsoft.com/office/word/2016/wordml/cid" xmlns:w16="http://schemas.microsoft.com/office/word/2018/wordml" xmlns:w16se="http://schemas.microsoft.com/office/word/2015/wordml/symex" xmlns:wpg="http://schemas.microsoft.com/office/word/2010/wordprocessingGroup" xmlns:wpi="http://schemas.microsoft.com/office/word/2010/wordprocessingInk" xmlns:wne="http://schemas.microsoft.com/office/word/2006/wordml" xmlns:wps="http://schemas.microsoft.com/office/word/2010/wordprocessingShape" mc:Ignorable="w14 w15 w16se w16cid w16 w16cex wp14">
   <w:abstractNum w:abstractNumId="0" w15:restartNumberingAfterBreak="0">
+    <w:nsid w:val="022F6A0B"/>
+    <w:multiLevelType w:val="multilevel"/>
+    <w:tmpl w:val="162E572E"/>
+    <w:lvl w:ilvl="0">
+      <w:start w:val="2"/>
+      <w:numFmt w:val="decimal"/>
+      <w:lvlText w:val="%1."/>
+      <w:lvlJc w:val="left"/>
+      <w:pPr>
+        <w:ind w:left="1080" w:hanging="360"/>
+      </w:pPr>
+      <w:rPr>
+        <w:rFonts w:hint="default"/>
+      </w:rPr>
+    </w:lvl>
+    <w:lvl w:ilvl="1">
+      <w:start w:val="1"/>
+      <w:numFmt w:val="decimal"/>
+      <w:isLgl/>
+      <w:lvlText w:val="%1.%2."/>
+      <w:lvlJc w:val="left"/>
+      <w:pPr>
+        <w:ind w:left="1080" w:hanging="360"/>
+      </w:pPr>
+      <w:rPr>
+        <w:rFonts w:hint="default"/>
+        <w:b/>
+        <w:color w:val="000000"/>
+      </w:rPr>
+    </w:lvl>
+    <w:lvl w:ilvl="2">
+      <w:start w:val="1"/>
+      <w:numFmt w:val="decimal"/>
+      <w:isLgl/>
+      <w:lvlText w:val="%1.%2.%3."/>
+      <w:lvlJc w:val="left"/>
+      <w:pPr>
+        <w:ind w:left="1440" w:hanging="720"/>
+      </w:pPr>
+      <w:rPr>
+        <w:rFonts w:hint="default"/>
+        <w:b/>
+        <w:color w:val="000000"/>
+      </w:rPr>
+    </w:lvl>
+    <w:lvl w:ilvl="3">
+      <w:start w:val="1"/>
+      <w:numFmt w:val="decimal"/>
+      <w:isLgl/>
+      <w:lvlText w:val="%1.%2.%3.%4."/>
+      <w:lvlJc w:val="left"/>
+      <w:pPr>
+        <w:ind w:left="1440" w:hanging="720"/>
+      </w:pPr>
+      <w:rPr>
+        <w:rFonts w:hint="default"/>
+        <w:b/>
+        <w:color w:val="000000"/>
+      </w:rPr>
+    </w:lvl>
+    <w:lvl w:ilvl="4">
+      <w:start w:val="1"/>
+      <w:numFmt w:val="decimal"/>
+      <w:isLgl/>
+      <w:lvlText w:val="%1.%2.%3.%4.%5."/>
+      <w:lvlJc w:val="left"/>
+      <w:pPr>
+        <w:ind w:left="1800" w:hanging="1080"/>
+      </w:pPr>
+      <w:rPr>
+        <w:rFonts w:hint="default"/>
+        <w:b/>
+        <w:color w:val="000000"/>
+      </w:rPr>
+    </w:lvl>
+    <w:lvl w:ilvl="5">
+      <w:start w:val="1"/>
+      <w:numFmt w:val="decimal"/>
+      <w:isLgl/>
+      <w:lvlText w:val="%1.%2.%3.%4.%5.%6."/>
+      <w:lvlJc w:val="left"/>
+      <w:pPr>
+        <w:ind w:left="1800" w:hanging="1080"/>
+      </w:pPr>
+      <w:rPr>
+        <w:rFonts w:hint="default"/>
+        <w:b/>
+        <w:color w:val="000000"/>
+      </w:rPr>
+    </w:lvl>
+    <w:lvl w:ilvl="6">
+      <w:start w:val="1"/>
+      <w:numFmt w:val="decimal"/>
+      <w:isLgl/>
+      <w:lvlText w:val="%1.%2.%3.%4.%5.%6.%7."/>
+      <w:lvlJc w:val="left"/>
+      <w:pPr>
+        <w:ind w:left="2160" w:hanging="1440"/>
+      </w:pPr>
+      <w:rPr>
+        <w:rFonts w:hint="default"/>
+        <w:b/>
+        <w:color w:val="000000"/>
+      </w:rPr>
+    </w:lvl>
+    <w:lvl w:ilvl="7">
+      <w:start w:val="1"/>
+      <w:numFmt w:val="decimal"/>
+      <w:isLgl/>
+      <w:lvlText w:val="%1.%2.%3.%4.%5.%6.%7.%8."/>
+      <w:lvlJc w:val="left"/>
+      <w:pPr>
+        <w:ind w:left="2160" w:hanging="1440"/>
+      </w:pPr>
+      <w:rPr>
+        <w:rFonts w:hint="default"/>
+        <w:b/>
+        <w:color w:val="000000"/>
+      </w:rPr>
+    </w:lvl>
+    <w:lvl w:ilvl="8">
+      <w:start w:val="1"/>
+      <w:numFmt w:val="decimal"/>
+      <w:isLgl/>
+      <w:lvlText w:val="%1.%2.%3.%4.%5.%6.%7.%8.%9."/>
+      <w:lvlJc w:val="left"/>
+      <w:pPr>
+        <w:ind w:left="2520" w:hanging="1800"/>
+      </w:pPr>
+      <w:rPr>
+        <w:rFonts w:hint="default"/>
+        <w:b/>
+        <w:color w:val="000000"/>
+      </w:rPr>
+    </w:lvl>
+  </w:abstractNum>
+  <w:abstractNum w:abstractNumId="1" w15:restartNumberingAfterBreak="0">
     <w:nsid w:val="030A3765"/>
     <w:multiLevelType w:val="multilevel"/>
     <w:tmpl w:val="7B7A8F9A"/>
@@ -5558,7 +7140,7 @@
       </w:rPr>
     </w:lvl>
   </w:abstractNum>
-  <w:abstractNum w:abstractNumId="1" w15:restartNumberingAfterBreak="0">
+  <w:abstractNum w:abstractNumId="2" w15:restartNumberingAfterBreak="0">
     <w:nsid w:val="07DD4DAC"/>
     <w:multiLevelType w:val="multilevel"/>
     <w:tmpl w:val="7B7A8F9A"/>
@@ -5679,7 +7261,7 @@
       </w:rPr>
     </w:lvl>
   </w:abstractNum>
-  <w:abstractNum w:abstractNumId="2" w15:restartNumberingAfterBreak="0">
+  <w:abstractNum w:abstractNumId="3" w15:restartNumberingAfterBreak="0">
     <w:nsid w:val="08153E29"/>
     <w:multiLevelType w:val="hybridMultilevel"/>
     <w:tmpl w:val="00422A5E"/>
@@ -5768,7 +7350,7 @@
       </w:pPr>
     </w:lvl>
   </w:abstractNum>
-  <w:abstractNum w:abstractNumId="3" w15:restartNumberingAfterBreak="0">
+  <w:abstractNum w:abstractNumId="4" w15:restartNumberingAfterBreak="0">
     <w:nsid w:val="0FA44295"/>
     <w:multiLevelType w:val="multilevel"/>
     <w:tmpl w:val="7B7A8F9A"/>
@@ -5889,7 +7471,7 @@
       </w:rPr>
     </w:lvl>
   </w:abstractNum>
-  <w:abstractNum w:abstractNumId="4" w15:restartNumberingAfterBreak="0">
+  <w:abstractNum w:abstractNumId="5" w15:restartNumberingAfterBreak="0">
     <w:nsid w:val="13CF1698"/>
     <w:multiLevelType w:val="multilevel"/>
     <w:tmpl w:val="7B7A8F9A"/>
@@ -6010,7 +7592,7 @@
       </w:rPr>
     </w:lvl>
   </w:abstractNum>
-  <w:abstractNum w:abstractNumId="5" w15:restartNumberingAfterBreak="0">
+  <w:abstractNum w:abstractNumId="6" w15:restartNumberingAfterBreak="0">
     <w:nsid w:val="195A407A"/>
     <w:multiLevelType w:val="multilevel"/>
     <w:tmpl w:val="7B3E9D48"/>
@@ -6141,7 +7723,7 @@
       </w:rPr>
     </w:lvl>
   </w:abstractNum>
-  <w:abstractNum w:abstractNumId="6" w15:restartNumberingAfterBreak="0">
+  <w:abstractNum w:abstractNumId="7" w15:restartNumberingAfterBreak="0">
     <w:nsid w:val="195E7120"/>
     <w:multiLevelType w:val="hybridMultilevel"/>
     <w:tmpl w:val="41A4B9D8"/>
@@ -6230,7 +7812,7 @@
       </w:pPr>
     </w:lvl>
   </w:abstractNum>
-  <w:abstractNum w:abstractNumId="7" w15:restartNumberingAfterBreak="0">
+  <w:abstractNum w:abstractNumId="8" w15:restartNumberingAfterBreak="0">
     <w:nsid w:val="2B824DBD"/>
     <w:multiLevelType w:val="hybridMultilevel"/>
     <w:tmpl w:val="F2765C3C"/>
@@ -6320,7 +7902,128 @@
       </w:pPr>
     </w:lvl>
   </w:abstractNum>
-  <w:abstractNum w:abstractNumId="8" w15:restartNumberingAfterBreak="0">
+  <w:abstractNum w:abstractNumId="9" w15:restartNumberingAfterBreak="0">
+    <w:nsid w:val="2C394A8A"/>
+    <w:multiLevelType w:val="multilevel"/>
+    <w:tmpl w:val="D8165E54"/>
+    <w:lvl w:ilvl="0">
+      <w:start w:val="1"/>
+      <w:numFmt w:val="decimal"/>
+      <w:lvlText w:val="%1."/>
+      <w:lvlJc w:val="left"/>
+      <w:pPr>
+        <w:ind w:left="720" w:hanging="360"/>
+      </w:pPr>
+      <w:rPr>
+        <w:rFonts w:hint="default"/>
+      </w:rPr>
+    </w:lvl>
+    <w:lvl w:ilvl="1">
+      <w:start w:val="1"/>
+      <w:numFmt w:val="decimal"/>
+      <w:isLgl/>
+      <w:lvlText w:val="%1.%2."/>
+      <w:lvlJc w:val="left"/>
+      <w:pPr>
+        <w:ind w:left="720" w:hanging="360"/>
+      </w:pPr>
+      <w:rPr>
+        <w:rFonts w:hint="default"/>
+      </w:rPr>
+    </w:lvl>
+    <w:lvl w:ilvl="2">
+      <w:start w:val="1"/>
+      <w:numFmt w:val="decimal"/>
+      <w:isLgl/>
+      <w:lvlText w:val="%1.%2.%3."/>
+      <w:lvlJc w:val="left"/>
+      <w:pPr>
+        <w:ind w:left="1080" w:hanging="720"/>
+      </w:pPr>
+      <w:rPr>
+        <w:rFonts w:hint="default"/>
+      </w:rPr>
+    </w:lvl>
+    <w:lvl w:ilvl="3">
+      <w:start w:val="1"/>
+      <w:numFmt w:val="decimal"/>
+      <w:isLgl/>
+      <w:lvlText w:val="%1.%2.%3.%4."/>
+      <w:lvlJc w:val="left"/>
+      <w:pPr>
+        <w:ind w:left="1080" w:hanging="720"/>
+      </w:pPr>
+      <w:rPr>
+        <w:rFonts w:hint="default"/>
+      </w:rPr>
+    </w:lvl>
+    <w:lvl w:ilvl="4">
+      <w:start w:val="1"/>
+      <w:numFmt w:val="decimal"/>
+      <w:isLgl/>
+      <w:lvlText w:val="%1.%2.%3.%4.%5."/>
+      <w:lvlJc w:val="left"/>
+      <w:pPr>
+        <w:ind w:left="1440" w:hanging="1080"/>
+      </w:pPr>
+      <w:rPr>
+        <w:rFonts w:hint="default"/>
+      </w:rPr>
+    </w:lvl>
+    <w:lvl w:ilvl="5">
+      <w:start w:val="1"/>
+      <w:numFmt w:val="decimal"/>
+      <w:isLgl/>
+      <w:lvlText w:val="%1.%2.%3.%4.%5.%6."/>
+      <w:lvlJc w:val="left"/>
+      <w:pPr>
+        <w:ind w:left="1440" w:hanging="1080"/>
+      </w:pPr>
+      <w:rPr>
+        <w:rFonts w:hint="default"/>
+      </w:rPr>
+    </w:lvl>
+    <w:lvl w:ilvl="6">
+      <w:start w:val="1"/>
+      <w:numFmt w:val="decimal"/>
+      <w:isLgl/>
+      <w:lvlText w:val="%1.%2.%3.%4.%5.%6.%7."/>
+      <w:lvlJc w:val="left"/>
+      <w:pPr>
+        <w:ind w:left="1800" w:hanging="1440"/>
+      </w:pPr>
+      <w:rPr>
+        <w:rFonts w:hint="default"/>
+      </w:rPr>
+    </w:lvl>
+    <w:lvl w:ilvl="7">
+      <w:start w:val="1"/>
+      <w:numFmt w:val="decimal"/>
+      <w:isLgl/>
+      <w:lvlText w:val="%1.%2.%3.%4.%5.%6.%7.%8."/>
+      <w:lvlJc w:val="left"/>
+      <w:pPr>
+        <w:ind w:left="1800" w:hanging="1440"/>
+      </w:pPr>
+      <w:rPr>
+        <w:rFonts w:hint="default"/>
+      </w:rPr>
+    </w:lvl>
+    <w:lvl w:ilvl="8">
+      <w:start w:val="1"/>
+      <w:numFmt w:val="decimal"/>
+      <w:isLgl/>
+      <w:lvlText w:val="%1.%2.%3.%4.%5.%6.%7.%8.%9."/>
+      <w:lvlJc w:val="left"/>
+      <w:pPr>
+        <w:ind w:left="2160" w:hanging="1800"/>
+      </w:pPr>
+      <w:rPr>
+        <w:rFonts w:hint="default"/>
+      </w:rPr>
+    </w:lvl>
+  </w:abstractNum>
+  <w:abstractNum w:abstractNumId="10" w15:restartNumberingAfterBreak="0">
     <w:nsid w:val="2D111B1E"/>
     <w:multiLevelType w:val="multilevel"/>
     <w:tmpl w:val="E71CA0AA"/>
@@ -6433,7 +8136,7 @@
       </w:rPr>
     </w:lvl>
   </w:abstractNum>
-  <w:abstractNum w:abstractNumId="9" w15:restartNumberingAfterBreak="0">
+  <w:abstractNum w:abstractNumId="11" w15:restartNumberingAfterBreak="0">
     <w:nsid w:val="34CE735C"/>
     <w:multiLevelType w:val="multilevel"/>
     <w:tmpl w:val="BF20CC22"/>
@@ -6546,7 +8249,7 @@
       </w:rPr>
     </w:lvl>
   </w:abstractNum>
-  <w:abstractNum w:abstractNumId="10" w15:restartNumberingAfterBreak="0">
+  <w:abstractNum w:abstractNumId="12" w15:restartNumberingAfterBreak="0">
     <w:nsid w:val="51F57D80"/>
     <w:multiLevelType w:val="hybridMultilevel"/>
     <w:tmpl w:val="60C2498E"/>
@@ -6635,7 +8338,7 @@
       </w:pPr>
     </w:lvl>
   </w:abstractNum>
-  <w:abstractNum w:abstractNumId="11" w15:restartNumberingAfterBreak="0">
+  <w:abstractNum w:abstractNumId="13" w15:restartNumberingAfterBreak="0">
     <w:nsid w:val="568D397F"/>
     <w:multiLevelType w:val="multilevel"/>
     <w:tmpl w:val="7B7A8F9A"/>
@@ -6756,7 +8459,7 @@
       </w:rPr>
     </w:lvl>
   </w:abstractNum>
-  <w:abstractNum w:abstractNumId="12" w15:restartNumberingAfterBreak="0">
+  <w:abstractNum w:abstractNumId="14" w15:restartNumberingAfterBreak="0">
     <w:nsid w:val="60851347"/>
     <w:multiLevelType w:val="multilevel"/>
     <w:tmpl w:val="7A50D0BE"/>
@@ -6869,7 +8572,7 @@
       </w:rPr>
     </w:lvl>
   </w:abstractNum>
-  <w:abstractNum w:abstractNumId="13" w15:restartNumberingAfterBreak="0">
+  <w:abstractNum w:abstractNumId="15" w15:restartNumberingAfterBreak="0">
     <w:nsid w:val="60BD06B0"/>
     <w:multiLevelType w:val="multilevel"/>
     <w:tmpl w:val="93466942"/>
@@ -6982,7 +8685,7 @@
       </w:rPr>
     </w:lvl>
   </w:abstractNum>
-  <w:abstractNum w:abstractNumId="14" w15:restartNumberingAfterBreak="0">
+  <w:abstractNum w:abstractNumId="16" w15:restartNumberingAfterBreak="0">
     <w:nsid w:val="60DD3681"/>
     <w:multiLevelType w:val="hybridMultilevel"/>
     <w:tmpl w:val="4752716E"/>
@@ -7095,7 +8798,7 @@
       </w:rPr>
     </w:lvl>
   </w:abstractNum>
-  <w:abstractNum w:abstractNumId="15" w15:restartNumberingAfterBreak="0">
+  <w:abstractNum w:abstractNumId="17" w15:restartNumberingAfterBreak="0">
     <w:nsid w:val="63FC15DC"/>
     <w:multiLevelType w:val="hybridMultilevel"/>
     <w:tmpl w:val="7B54B86C"/>
@@ -7208,7 +8911,7 @@
       </w:rPr>
     </w:lvl>
   </w:abstractNum>
-  <w:abstractNum w:abstractNumId="16" w15:restartNumberingAfterBreak="0">
+  <w:abstractNum w:abstractNumId="18" w15:restartNumberingAfterBreak="0">
     <w:nsid w:val="65D741DF"/>
     <w:multiLevelType w:val="multilevel"/>
     <w:tmpl w:val="7BB8B3F2"/>
@@ -7321,7 +9024,7 @@
       </w:rPr>
     </w:lvl>
   </w:abstractNum>
-  <w:abstractNum w:abstractNumId="17" w15:restartNumberingAfterBreak="0">
+  <w:abstractNum w:abstractNumId="19" w15:restartNumberingAfterBreak="0">
     <w:nsid w:val="6DC90990"/>
     <w:multiLevelType w:val="multilevel"/>
     <w:tmpl w:val="7B7A8F9A"/>
@@ -7442,7 +9145,7 @@
       </w:rPr>
     </w:lvl>
   </w:abstractNum>
-  <w:abstractNum w:abstractNumId="18" w15:restartNumberingAfterBreak="0">
+  <w:abstractNum w:abstractNumId="20" w15:restartNumberingAfterBreak="0">
     <w:nsid w:val="71482CDD"/>
     <w:multiLevelType w:val="hybridMultilevel"/>
     <w:tmpl w:val="90A81030"/>
@@ -7555,7 +9258,7 @@
       </w:rPr>
     </w:lvl>
   </w:abstractNum>
-  <w:abstractNum w:abstractNumId="19" w15:restartNumberingAfterBreak="0">
+  <w:abstractNum w:abstractNumId="21" w15:restartNumberingAfterBreak="0">
     <w:nsid w:val="72697478"/>
     <w:multiLevelType w:val="multilevel"/>
     <w:tmpl w:val="7B7A8F9A"/>
@@ -7676,7 +9379,7 @@
       </w:rPr>
     </w:lvl>
   </w:abstractNum>
-  <w:abstractNum w:abstractNumId="20" w15:restartNumberingAfterBreak="0">
+  <w:abstractNum w:abstractNumId="22" w15:restartNumberingAfterBreak="0">
     <w:nsid w:val="77D904F2"/>
     <w:multiLevelType w:val="multilevel"/>
     <w:tmpl w:val="BF081B18"/>
@@ -7789,7 +9492,7 @@
       </w:rPr>
     </w:lvl>
   </w:abstractNum>
-  <w:abstractNum w:abstractNumId="21" w15:restartNumberingAfterBreak="0">
+  <w:abstractNum w:abstractNumId="23" w15:restartNumberingAfterBreak="0">
     <w:nsid w:val="7CAE7FAC"/>
     <w:multiLevelType w:val="multilevel"/>
     <w:tmpl w:val="7B7A8F9A"/>
@@ -7910,7 +9613,7 @@
       </w:rPr>
     </w:lvl>
   </w:abstractNum>
-  <w:abstractNum w:abstractNumId="22" w15:restartNumberingAfterBreak="0">
+  <w:abstractNum w:abstractNumId="24" w15:restartNumberingAfterBreak="0">
     <w:nsid w:val="7F06624C"/>
     <w:multiLevelType w:val="hybridMultilevel"/>
     <w:tmpl w:val="9A7E75DC"/>
@@ -8024,73 +9727,79 @@
     </w:lvl>
   </w:abstractNum>
   <w:num w:numId="1">
-    <w:abstractNumId w:val="9"/>
+    <w:abstractNumId w:val="11"/>
   </w:num>
   <w:num w:numId="2">
+    <w:abstractNumId w:val="22"/>
+  </w:num>
+  <w:num w:numId="3">
+    <w:abstractNumId w:val="10"/>
+  </w:num>
+  <w:num w:numId="4">
+    <w:abstractNumId w:val="23"/>
+  </w:num>
+  <w:num w:numId="5">
+    <w:abstractNumId w:val="1"/>
+  </w:num>
+  <w:num w:numId="6">
+    <w:abstractNumId w:val="14"/>
+  </w:num>
+  <w:num w:numId="7">
+    <w:abstractNumId w:val="4"/>
+  </w:num>
+  <w:num w:numId="8">
+    <w:abstractNumId w:val="19"/>
+  </w:num>
+  <w:num w:numId="9">
+    <w:abstractNumId w:val="2"/>
+  </w:num>
+  <w:num w:numId="10">
+    <w:abstractNumId w:val="21"/>
+  </w:num>
+  <w:num w:numId="11">
+    <w:abstractNumId w:val="5"/>
+  </w:num>
+  <w:num w:numId="12">
+    <w:abstractNumId w:val="13"/>
+  </w:num>
+  <w:num w:numId="13">
+    <w:abstractNumId w:val="7"/>
+  </w:num>
+  <w:num w:numId="14">
+    <w:abstractNumId w:val="12"/>
+  </w:num>
+  <w:num w:numId="15">
+    <w:abstractNumId w:val="15"/>
+  </w:num>
+  <w:num w:numId="16">
+    <w:abstractNumId w:val="18"/>
+  </w:num>
+  <w:num w:numId="17">
+    <w:abstractNumId w:val="3"/>
+  </w:num>
+  <w:num w:numId="18">
+    <w:abstractNumId w:val="6"/>
+  </w:num>
+  <w:num w:numId="19">
+    <w:abstractNumId w:val="17"/>
+  </w:num>
+  <w:num w:numId="20">
     <w:abstractNumId w:val="20"/>
   </w:num>
-  <w:num w:numId="3">
+  <w:num w:numId="21">
+    <w:abstractNumId w:val="24"/>
+  </w:num>
+  <w:num w:numId="22">
     <w:abstractNumId w:val="8"/>
   </w:num>
-  <w:num w:numId="4">
-    <w:abstractNumId w:val="21"/>
+  <w:num w:numId="23">
+    <w:abstractNumId w:val="16"/>
   </w:num>
-  <w:num w:numId="5">
+  <w:num w:numId="24">
     <w:abstractNumId w:val="0"/>
   </w:num>
-  <w:num w:numId="6">
-    <w:abstractNumId w:val="12"/>
-  </w:num>
-  <w:num w:numId="7">
-    <w:abstractNumId w:val="3"/>
-  </w:num>
-  <w:num w:numId="8">
-    <w:abstractNumId w:val="17"/>
-  </w:num>
-  <w:num w:numId="9">
-    <w:abstractNumId w:val="1"/>
-  </w:num>
-  <w:num w:numId="10">
-    <w:abstractNumId w:val="19"/>
-  </w:num>
-  <w:num w:numId="11">
-    <w:abstractNumId w:val="4"/>
-  </w:num>
-  <w:num w:numId="12">
-    <w:abstractNumId w:val="11"/>
-  </w:num>
-  <w:num w:numId="13">
-    <w:abstractNumId w:val="6"/>
-  </w:num>
-  <w:num w:numId="14">
-    <w:abstractNumId w:val="10"/>
-  </w:num>
-  <w:num w:numId="15">
-    <w:abstractNumId w:val="13"/>
-  </w:num>
-  <w:num w:numId="16">
-    <w:abstractNumId w:val="16"/>
-  </w:num>
-  <w:num w:numId="17">
-    <w:abstractNumId w:val="2"/>
-  </w:num>
-  <w:num w:numId="18">
-    <w:abstractNumId w:val="5"/>
-  </w:num>
-  <w:num w:numId="19">
-    <w:abstractNumId w:val="15"/>
-  </w:num>
-  <w:num w:numId="20">
-    <w:abstractNumId w:val="18"/>
-  </w:num>
-  <w:num w:numId="21">
-    <w:abstractNumId w:val="22"/>
-  </w:num>
-  <w:num w:numId="22">
-    <w:abstractNumId w:val="7"/>
-  </w:num>
-  <w:num w:numId="23">
-    <w:abstractNumId w:val="14"/>
+  <w:num w:numId="25">
+    <w:abstractNumId w:val="9"/>
   </w:num>
 </w:numbering>
 </file>
@@ -8667,8 +10376,12 @@
     <w:autoRedefine/>
     <w:uiPriority w:val="39"/>
     <w:unhideWhenUsed/>
-    <w:rsid w:val="0059457E"/>
+    <w:rsid w:val="005F312C"/>
     <w:pPr>
+      <w:tabs>
+        <w:tab w:val="left" w:pos="851"/>
+        <w:tab w:val="right" w:leader="dot" w:pos="8494"/>
+      </w:tabs>
       <w:spacing w:after="100"/>
       <w:ind w:left="220"/>
     </w:pPr>

</xml_diff>